<commit_message>
Add control methods to document
</commit_message>
<xml_diff>
--- a/Parvesh M&M.docx
+++ b/Parvesh M&M.docx
@@ -90,6 +90,9 @@
       <w:r>
         <w:t>Bacterial leaf blight risk is most severe in the southwest and north east. The disease most commonly occurs in areas of high humidity and high temperatures. High rates of fertilization will favor disease development.</w:t>
       </w:r>
+      <w:r>
+        <w:t xml:space="preserve"> Bacterial blight can be controlled using resistant varieties, proper fertilisation rates and keep the fields clean of weeds and after the season, stubble, to reduce sources of the bacteria capable of causing infection.</w:t>
+      </w:r>
     </w:p>
     <w:p>
       <w:r>
@@ -98,18 +101,27 @@
       <w:r>
         <w:t>follows a similar pattern as bacterial blight. The disease is also favoured by high temperatures but rather rice stressed by drought or low fertility rates favour disease development.  Thus rainfed rice is often afflicted with this disease.</w:t>
       </w:r>
+      <w:r>
+        <w:t xml:space="preserve"> For control, use varieties that are known to be resistant, apply proper fertiliser rates and use </w:t>
+      </w:r>
+      <w:r>
+        <w:t>certified or good seeds along with seed treatments as the disease is seedbourne.</w:t>
+      </w:r>
     </w:p>
     <w:p>
       <w:r>
         <w:t>Leaf blast risk is less severe than the other two diseases examined here. This disease tends to be most severe in rainfed rice areas and upland areas where there are cooler temperatures and greater day-night time temperature differences that cause dew formation on the leaf. The risk of this diease is the highest in far northeast India but risk is also elevated in the mountainous regions of the southwest and far north.</w:t>
       </w:r>
+      <w:r>
+        <w:t xml:space="preserve"> Leaf blast can be devsatating, to control it, plant after the start of the rainy season, if possible and use proper fertiliser rates. Do not overfertilise with nitrogen, split applications can help reduce the risk.</w:t>
+      </w:r>
+      <w:bookmarkStart w:id="0" w:name="_GoBack"/>
+      <w:bookmarkEnd w:id="0"/>
     </w:p>
     <w:p>
       <w:pPr>
         <w:pStyle w:val="Heading1"/>
       </w:pPr>
-      <w:bookmarkStart w:id="0" w:name="_GoBack"/>
-      <w:bookmarkEnd w:id="0"/>
       <w:r>
         <w:t>References</w:t>
       </w:r>
@@ -135,7 +147,11 @@
         <w:t xml:space="preserve">Robert Hijmans, Jorrel Aunario, Adam Sparks (2015) cropsim: </w:t>
       </w:r>
       <w:r>
-        <w:t>Functions for use in the dynamic &amp; mechanistic simulation of crop (plant) growth and development, and of plant diseases; and to implement these functions in a number of models.</w:t>
+        <w:t xml:space="preserve">Functions for use in the dynamic &amp; mechanistic simulation of crop (plant) growth and development, and </w:t>
+      </w:r>
+      <w:r>
+        <w:lastRenderedPageBreak/>
+        <w:t>of plant diseases; and to implement these functions in a number of models.</w:t>
       </w:r>
       <w:r>
         <w:t xml:space="preserve"> R package version </w:t>

</xml_diff>

<commit_message>
Add reference to GAUL in methods
</commit_message>
<xml_diff>
--- a/Parvesh M&M.docx
+++ b/Parvesh M&M.docx
@@ -59,8 +59,6 @@
       <w:r>
         <w:t>.</w:t>
       </w:r>
-      <w:bookmarkStart w:id="0" w:name="_GoBack"/>
-      <w:bookmarkEnd w:id="0"/>
     </w:p>
     <w:p>
       <w:pPr>
@@ -84,7 +82,15 @@
         <w:t xml:space="preserve"> package raster (Hijmans 2015) </w:t>
       </w:r>
       <w:r>
-        <w:t>was used to extract the resulting area under the disease progress curves by state and were classified according to relative risk.</w:t>
+        <w:t>was used to extract the resulting area under the disease progress curves by state</w:t>
+      </w:r>
+      <w:r>
+        <w:t xml:space="preserve"> using FAO’s Global Administrative Unit Layers (GAUL)</w:t>
+      </w:r>
+      <w:bookmarkStart w:id="0" w:name="_GoBack"/>
+      <w:bookmarkEnd w:id="0"/>
+      <w:r>
+        <w:t xml:space="preserve"> and were classified according to relative risk.</w:t>
       </w:r>
       <w:r>
         <w:t xml:space="preserve"> Results were compared with district level maps that had been vetted by expert Indian scientists and found to be suitable.</w:t>

</xml_diff>

<commit_message>
Cleanup table in document
</commit_message>
<xml_diff>
--- a/Parvesh M&M.docx
+++ b/Parvesh M&M.docx
@@ -191,8 +191,9 @@
           <w:t>http://CRAN.R-project.org/package=raster</w:t>
         </w:r>
       </w:hyperlink>
+      <w:bookmarkStart w:id="0" w:name="_GoBack"/>
+      <w:bookmarkEnd w:id="0"/>
     </w:p>
-    <w:p/>
     <w:p>
       <w:pPr>
         <w:rPr>
@@ -209,11 +210,11 @@
       </w:r>
     </w:p>
     <w:p>
-      <w:pPr>
-        <w:pStyle w:val="Heading1"/>
-      </w:pPr>
       <w:r>
         <w:t>Table</w:t>
+      </w:r>
+      <w:r>
+        <w:t xml:space="preserve"> 1: Relative risk rank of bacterial blight, brown spot and leaf blast diseases in Indian states</w:t>
       </w:r>
     </w:p>
     <w:tbl>
@@ -236,9 +237,9 @@
           <w:tcPr>
             <w:tcW w:w="2332" w:type="dxa"/>
             <w:tcBorders>
-              <w:top w:val="nil"/>
-              <w:left w:val="nil"/>
-              <w:bottom w:val="nil"/>
+              <w:top w:val="single" w:sz="4" w:space="0" w:color="auto"/>
+              <w:left w:val="nil"/>
+              <w:bottom w:val="single" w:sz="4" w:space="0" w:color="auto"/>
               <w:right w:val="nil"/>
             </w:tcBorders>
             <w:shd w:val="clear" w:color="auto" w:fill="auto"/>
@@ -268,9 +269,9 @@
           <w:tcPr>
             <w:tcW w:w="2074" w:type="dxa"/>
             <w:tcBorders>
-              <w:top w:val="nil"/>
-              <w:left w:val="nil"/>
-              <w:bottom w:val="nil"/>
+              <w:top w:val="single" w:sz="4" w:space="0" w:color="auto"/>
+              <w:left w:val="nil"/>
+              <w:bottom w:val="single" w:sz="4" w:space="0" w:color="auto"/>
               <w:right w:val="nil"/>
             </w:tcBorders>
             <w:shd w:val="clear" w:color="auto" w:fill="auto"/>
@@ -292,17 +293,17 @@
                 <w:b/>
                 <w:color w:val="000000"/>
               </w:rPr>
-              <w:t>Bacterial Blight Risk</w:t>
-            </w:r>
-          </w:p>
-        </w:tc>
-        <w:tc>
-          <w:tcPr>
-            <w:tcW w:w="1885" w:type="dxa"/>
-            <w:tcBorders>
-              <w:top w:val="nil"/>
-              <w:left w:val="nil"/>
-              <w:bottom w:val="nil"/>
+              <w:t xml:space="preserve">Bacterial Blight </w:t>
+            </w:r>
+          </w:p>
+        </w:tc>
+        <w:tc>
+          <w:tcPr>
+            <w:tcW w:w="1885" w:type="dxa"/>
+            <w:tcBorders>
+              <w:top w:val="single" w:sz="4" w:space="0" w:color="auto"/>
+              <w:left w:val="nil"/>
+              <w:bottom w:val="single" w:sz="4" w:space="0" w:color="auto"/>
               <w:right w:val="nil"/>
             </w:tcBorders>
             <w:shd w:val="clear" w:color="auto" w:fill="auto"/>
@@ -324,17 +325,17 @@
                 <w:b/>
                 <w:color w:val="000000"/>
               </w:rPr>
-              <w:t>Brown Spot Risk</w:t>
-            </w:r>
-          </w:p>
-        </w:tc>
-        <w:tc>
-          <w:tcPr>
-            <w:tcW w:w="1885" w:type="dxa"/>
-            <w:tcBorders>
-              <w:top w:val="nil"/>
-              <w:left w:val="nil"/>
-              <w:bottom w:val="nil"/>
+              <w:t xml:space="preserve">Brown Spot </w:t>
+            </w:r>
+          </w:p>
+        </w:tc>
+        <w:tc>
+          <w:tcPr>
+            <w:tcW w:w="1885" w:type="dxa"/>
+            <w:tcBorders>
+              <w:top w:val="single" w:sz="4" w:space="0" w:color="auto"/>
+              <w:left w:val="nil"/>
+              <w:bottom w:val="single" w:sz="4" w:space="0" w:color="auto"/>
               <w:right w:val="nil"/>
             </w:tcBorders>
             <w:shd w:val="clear" w:color="auto" w:fill="auto"/>
@@ -356,7 +357,7 @@
                 <w:b/>
                 <w:color w:val="000000"/>
               </w:rPr>
-              <w:t>Leaf Blast Risk</w:t>
+              <w:t>Leaf Blast</w:t>
             </w:r>
           </w:p>
         </w:tc>
@@ -369,7 +370,7 @@
           <w:tcPr>
             <w:tcW w:w="2332" w:type="dxa"/>
             <w:tcBorders>
-              <w:top w:val="nil"/>
+              <w:top w:val="single" w:sz="4" w:space="0" w:color="auto"/>
               <w:left w:val="nil"/>
               <w:bottom w:val="nil"/>
               <w:right w:val="nil"/>
@@ -403,7 +404,7 @@
           <w:tcPr>
             <w:tcW w:w="2074" w:type="dxa"/>
             <w:tcBorders>
-              <w:top w:val="nil"/>
+              <w:top w:val="single" w:sz="4" w:space="0" w:color="auto"/>
               <w:left w:val="nil"/>
               <w:bottom w:val="nil"/>
               <w:right w:val="nil"/>
@@ -437,7 +438,7 @@
           <w:tcPr>
             <w:tcW w:w="1885" w:type="dxa"/>
             <w:tcBorders>
-              <w:top w:val="nil"/>
+              <w:top w:val="single" w:sz="4" w:space="0" w:color="auto"/>
               <w:left w:val="nil"/>
               <w:bottom w:val="nil"/>
               <w:right w:val="nil"/>
@@ -471,7 +472,7 @@
           <w:tcPr>
             <w:tcW w:w="1885" w:type="dxa"/>
             <w:tcBorders>
-              <w:top w:val="nil"/>
+              <w:top w:val="single" w:sz="4" w:space="0" w:color="auto"/>
               <w:left w:val="nil"/>
               <w:bottom w:val="nil"/>
               <w:right w:val="nil"/>
@@ -529,7 +530,6 @@
                 <w:szCs w:val="22"/>
               </w:rPr>
             </w:pPr>
-            <w:bookmarkStart w:id="0" w:name="_GoBack"/>
             <w:r>
               <w:rPr>
                 <w:rFonts w:ascii="Calibri" w:eastAsia="Times New Roman" w:hAnsi="Calibri" w:cs="Times New Roman"/>
@@ -606,148 +606,6 @@
                 <w:szCs w:val="22"/>
               </w:rPr>
               <w:t>Moderate</w:t>
-            </w:r>
-          </w:p>
-        </w:tc>
-        <w:tc>
-          <w:tcPr>
-            <w:tcW w:w="1885" w:type="dxa"/>
-            <w:tcBorders>
-              <w:top w:val="nil"/>
-              <w:left w:val="nil"/>
-              <w:bottom w:val="nil"/>
-              <w:right w:val="nil"/>
-            </w:tcBorders>
-            <w:shd w:val="clear" w:color="auto" w:fill="auto"/>
-            <w:noWrap/>
-            <w:vAlign w:val="bottom"/>
-            <w:hideMark/>
-          </w:tcPr>
-          <w:p>
-            <w:pPr>
-              <w:rPr>
-                <w:rFonts w:ascii="Calibri" w:eastAsia="Times New Roman" w:hAnsi="Calibri" w:cs="Times New Roman"/>
-                <w:color w:val="000000"/>
-                <w:sz w:val="22"/>
-                <w:szCs w:val="22"/>
-              </w:rPr>
-            </w:pPr>
-            <w:r>
-              <w:rPr>
-                <w:rFonts w:ascii="Calibri" w:eastAsia="Times New Roman" w:hAnsi="Calibri" w:cs="Times New Roman"/>
-                <w:color w:val="000000"/>
-                <w:sz w:val="22"/>
-                <w:szCs w:val="22"/>
-              </w:rPr>
-              <w:t>Low</w:t>
-            </w:r>
-          </w:p>
-        </w:tc>
-      </w:tr>
-      <w:bookmarkEnd w:id="0"/>
-      <w:tr>
-        <w:trPr>
-          <w:trHeight w:val="300"/>
-        </w:trPr>
-        <w:tc>
-          <w:tcPr>
-            <w:tcW w:w="2332" w:type="dxa"/>
-            <w:tcBorders>
-              <w:top w:val="nil"/>
-              <w:left w:val="nil"/>
-              <w:bottom w:val="nil"/>
-              <w:right w:val="nil"/>
-            </w:tcBorders>
-            <w:shd w:val="clear" w:color="auto" w:fill="auto"/>
-            <w:noWrap/>
-            <w:vAlign w:val="bottom"/>
-            <w:hideMark/>
-          </w:tcPr>
-          <w:p>
-            <w:pPr>
-              <w:rPr>
-                <w:rFonts w:ascii="Calibri" w:eastAsia="Times New Roman" w:hAnsi="Calibri" w:cs="Times New Roman"/>
-                <w:color w:val="000000"/>
-                <w:sz w:val="22"/>
-                <w:szCs w:val="22"/>
-              </w:rPr>
-            </w:pPr>
-            <w:r>
-              <w:rPr>
-                <w:rFonts w:ascii="Calibri" w:eastAsia="Times New Roman" w:hAnsi="Calibri" w:cs="Times New Roman"/>
-                <w:color w:val="000000"/>
-                <w:sz w:val="22"/>
-                <w:szCs w:val="22"/>
-              </w:rPr>
-              <w:t>Assam</w:t>
-            </w:r>
-          </w:p>
-        </w:tc>
-        <w:tc>
-          <w:tcPr>
-            <w:tcW w:w="2074" w:type="dxa"/>
-            <w:tcBorders>
-              <w:top w:val="nil"/>
-              <w:left w:val="nil"/>
-              <w:bottom w:val="nil"/>
-              <w:right w:val="nil"/>
-            </w:tcBorders>
-            <w:shd w:val="clear" w:color="auto" w:fill="auto"/>
-            <w:noWrap/>
-            <w:vAlign w:val="bottom"/>
-            <w:hideMark/>
-          </w:tcPr>
-          <w:p>
-            <w:pPr>
-              <w:rPr>
-                <w:rFonts w:ascii="Calibri" w:eastAsia="Times New Roman" w:hAnsi="Calibri" w:cs="Times New Roman"/>
-                <w:color w:val="000000"/>
-                <w:sz w:val="22"/>
-                <w:szCs w:val="22"/>
-              </w:rPr>
-            </w:pPr>
-            <w:r>
-              <w:rPr>
-                <w:rFonts w:ascii="Calibri" w:eastAsia="Times New Roman" w:hAnsi="Calibri" w:cs="Times New Roman"/>
-                <w:color w:val="000000"/>
-                <w:sz w:val="22"/>
-                <w:szCs w:val="22"/>
-              </w:rPr>
-              <w:t>Severe</w:t>
-            </w:r>
-          </w:p>
-        </w:tc>
-        <w:tc>
-          <w:tcPr>
-            <w:tcW w:w="1885" w:type="dxa"/>
-            <w:tcBorders>
-              <w:top w:val="nil"/>
-              <w:left w:val="nil"/>
-              <w:bottom w:val="nil"/>
-              <w:right w:val="nil"/>
-            </w:tcBorders>
-            <w:shd w:val="clear" w:color="auto" w:fill="auto"/>
-            <w:noWrap/>
-            <w:vAlign w:val="bottom"/>
-            <w:hideMark/>
-          </w:tcPr>
-          <w:p>
-            <w:pPr>
-              <w:rPr>
-                <w:rFonts w:ascii="Calibri" w:eastAsia="Times New Roman" w:hAnsi="Calibri" w:cs="Times New Roman"/>
-                <w:color w:val="000000"/>
-                <w:sz w:val="22"/>
-                <w:szCs w:val="22"/>
-              </w:rPr>
-            </w:pPr>
-            <w:r>
-              <w:rPr>
-                <w:rFonts w:ascii="Calibri" w:eastAsia="Times New Roman" w:hAnsi="Calibri" w:cs="Times New Roman"/>
-                <w:color w:val="000000"/>
-                <w:sz w:val="22"/>
-                <w:szCs w:val="22"/>
-              </w:rPr>
-              <w:t>Moderately Severe</w:t>
             </w:r>
           </w:p>
         </w:tc>
@@ -820,7 +678,7 @@
                 <w:sz w:val="22"/>
                 <w:szCs w:val="22"/>
               </w:rPr>
-              <w:t>Delhi</w:t>
+              <w:t>Assam</w:t>
             </w:r>
           </w:p>
         </w:tc>
@@ -854,41 +712,41 @@
                 <w:sz w:val="22"/>
                 <w:szCs w:val="22"/>
               </w:rPr>
-              <w:t>Low</w:t>
-            </w:r>
-          </w:p>
-        </w:tc>
-        <w:tc>
-          <w:tcPr>
-            <w:tcW w:w="1885" w:type="dxa"/>
-            <w:tcBorders>
-              <w:top w:val="nil"/>
-              <w:left w:val="nil"/>
-              <w:bottom w:val="nil"/>
-              <w:right w:val="nil"/>
-            </w:tcBorders>
-            <w:shd w:val="clear" w:color="auto" w:fill="auto"/>
-            <w:noWrap/>
-            <w:vAlign w:val="bottom"/>
-            <w:hideMark/>
-          </w:tcPr>
-          <w:p>
-            <w:pPr>
-              <w:rPr>
-                <w:rFonts w:ascii="Calibri" w:eastAsia="Times New Roman" w:hAnsi="Calibri" w:cs="Times New Roman"/>
-                <w:color w:val="000000"/>
-                <w:sz w:val="22"/>
-                <w:szCs w:val="22"/>
-              </w:rPr>
-            </w:pPr>
-            <w:r>
-              <w:rPr>
-                <w:rFonts w:ascii="Calibri" w:eastAsia="Times New Roman" w:hAnsi="Calibri" w:cs="Times New Roman"/>
-                <w:color w:val="000000"/>
-                <w:sz w:val="22"/>
-                <w:szCs w:val="22"/>
-              </w:rPr>
-              <w:t>Low</w:t>
+              <w:t>Severe</w:t>
+            </w:r>
+          </w:p>
+        </w:tc>
+        <w:tc>
+          <w:tcPr>
+            <w:tcW w:w="1885" w:type="dxa"/>
+            <w:tcBorders>
+              <w:top w:val="nil"/>
+              <w:left w:val="nil"/>
+              <w:bottom w:val="nil"/>
+              <w:right w:val="nil"/>
+            </w:tcBorders>
+            <w:shd w:val="clear" w:color="auto" w:fill="auto"/>
+            <w:noWrap/>
+            <w:vAlign w:val="bottom"/>
+            <w:hideMark/>
+          </w:tcPr>
+          <w:p>
+            <w:pPr>
+              <w:rPr>
+                <w:rFonts w:ascii="Calibri" w:eastAsia="Times New Roman" w:hAnsi="Calibri" w:cs="Times New Roman"/>
+                <w:color w:val="000000"/>
+                <w:sz w:val="22"/>
+                <w:szCs w:val="22"/>
+              </w:rPr>
+            </w:pPr>
+            <w:r>
+              <w:rPr>
+                <w:rFonts w:ascii="Calibri" w:eastAsia="Times New Roman" w:hAnsi="Calibri" w:cs="Times New Roman"/>
+                <w:color w:val="000000"/>
+                <w:sz w:val="22"/>
+                <w:szCs w:val="22"/>
+              </w:rPr>
+              <w:t>Moderately Severe</w:t>
             </w:r>
           </w:p>
         </w:tc>
@@ -961,7 +819,7 @@
                 <w:sz w:val="22"/>
                 <w:szCs w:val="22"/>
               </w:rPr>
-              <w:t>Goa</w:t>
+              <w:t>Delhi</w:t>
             </w:r>
           </w:p>
         </w:tc>
@@ -995,41 +853,41 @@
                 <w:sz w:val="22"/>
                 <w:szCs w:val="22"/>
               </w:rPr>
-              <w:t>Severe</w:t>
-            </w:r>
-          </w:p>
-        </w:tc>
-        <w:tc>
-          <w:tcPr>
-            <w:tcW w:w="1885" w:type="dxa"/>
-            <w:tcBorders>
-              <w:top w:val="nil"/>
-              <w:left w:val="nil"/>
-              <w:bottom w:val="nil"/>
-              <w:right w:val="nil"/>
-            </w:tcBorders>
-            <w:shd w:val="clear" w:color="auto" w:fill="auto"/>
-            <w:noWrap/>
-            <w:vAlign w:val="bottom"/>
-            <w:hideMark/>
-          </w:tcPr>
-          <w:p>
-            <w:pPr>
-              <w:rPr>
-                <w:rFonts w:ascii="Calibri" w:eastAsia="Times New Roman" w:hAnsi="Calibri" w:cs="Times New Roman"/>
-                <w:color w:val="000000"/>
-                <w:sz w:val="22"/>
-                <w:szCs w:val="22"/>
-              </w:rPr>
-            </w:pPr>
-            <w:r>
-              <w:rPr>
-                <w:rFonts w:ascii="Calibri" w:eastAsia="Times New Roman" w:hAnsi="Calibri" w:cs="Times New Roman"/>
-                <w:color w:val="000000"/>
-                <w:sz w:val="22"/>
-                <w:szCs w:val="22"/>
-              </w:rPr>
-              <w:t>Moderate</w:t>
+              <w:t>Low</w:t>
+            </w:r>
+          </w:p>
+        </w:tc>
+        <w:tc>
+          <w:tcPr>
+            <w:tcW w:w="1885" w:type="dxa"/>
+            <w:tcBorders>
+              <w:top w:val="nil"/>
+              <w:left w:val="nil"/>
+              <w:bottom w:val="nil"/>
+              <w:right w:val="nil"/>
+            </w:tcBorders>
+            <w:shd w:val="clear" w:color="auto" w:fill="auto"/>
+            <w:noWrap/>
+            <w:vAlign w:val="bottom"/>
+            <w:hideMark/>
+          </w:tcPr>
+          <w:p>
+            <w:pPr>
+              <w:rPr>
+                <w:rFonts w:ascii="Calibri" w:eastAsia="Times New Roman" w:hAnsi="Calibri" w:cs="Times New Roman"/>
+                <w:color w:val="000000"/>
+                <w:sz w:val="22"/>
+                <w:szCs w:val="22"/>
+              </w:rPr>
+            </w:pPr>
+            <w:r>
+              <w:rPr>
+                <w:rFonts w:ascii="Calibri" w:eastAsia="Times New Roman" w:hAnsi="Calibri" w:cs="Times New Roman"/>
+                <w:color w:val="000000"/>
+                <w:sz w:val="22"/>
+                <w:szCs w:val="22"/>
+              </w:rPr>
+              <w:t>Low</w:t>
             </w:r>
           </w:p>
         </w:tc>
@@ -1102,7 +960,7 @@
                 <w:sz w:val="22"/>
                 <w:szCs w:val="22"/>
               </w:rPr>
-              <w:t>Gujarat</w:t>
+              <w:t>Goa</w:t>
             </w:r>
           </w:p>
         </w:tc>
@@ -1136,41 +994,41 @@
                 <w:sz w:val="22"/>
                 <w:szCs w:val="22"/>
               </w:rPr>
-              <w:t>Low</w:t>
-            </w:r>
-          </w:p>
-        </w:tc>
-        <w:tc>
-          <w:tcPr>
-            <w:tcW w:w="1885" w:type="dxa"/>
-            <w:tcBorders>
-              <w:top w:val="nil"/>
-              <w:left w:val="nil"/>
-              <w:bottom w:val="nil"/>
-              <w:right w:val="nil"/>
-            </w:tcBorders>
-            <w:shd w:val="clear" w:color="auto" w:fill="auto"/>
-            <w:noWrap/>
-            <w:vAlign w:val="bottom"/>
-            <w:hideMark/>
-          </w:tcPr>
-          <w:p>
-            <w:pPr>
-              <w:rPr>
-                <w:rFonts w:ascii="Calibri" w:eastAsia="Times New Roman" w:hAnsi="Calibri" w:cs="Times New Roman"/>
-                <w:color w:val="000000"/>
-                <w:sz w:val="22"/>
-                <w:szCs w:val="22"/>
-              </w:rPr>
-            </w:pPr>
-            <w:r>
-              <w:rPr>
-                <w:rFonts w:ascii="Calibri" w:eastAsia="Times New Roman" w:hAnsi="Calibri" w:cs="Times New Roman"/>
-                <w:color w:val="000000"/>
-                <w:sz w:val="22"/>
-                <w:szCs w:val="22"/>
-              </w:rPr>
-              <w:t>Low</w:t>
+              <w:t>Severe</w:t>
+            </w:r>
+          </w:p>
+        </w:tc>
+        <w:tc>
+          <w:tcPr>
+            <w:tcW w:w="1885" w:type="dxa"/>
+            <w:tcBorders>
+              <w:top w:val="nil"/>
+              <w:left w:val="nil"/>
+              <w:bottom w:val="nil"/>
+              <w:right w:val="nil"/>
+            </w:tcBorders>
+            <w:shd w:val="clear" w:color="auto" w:fill="auto"/>
+            <w:noWrap/>
+            <w:vAlign w:val="bottom"/>
+            <w:hideMark/>
+          </w:tcPr>
+          <w:p>
+            <w:pPr>
+              <w:rPr>
+                <w:rFonts w:ascii="Calibri" w:eastAsia="Times New Roman" w:hAnsi="Calibri" w:cs="Times New Roman"/>
+                <w:color w:val="000000"/>
+                <w:sz w:val="22"/>
+                <w:szCs w:val="22"/>
+              </w:rPr>
+            </w:pPr>
+            <w:r>
+              <w:rPr>
+                <w:rFonts w:ascii="Calibri" w:eastAsia="Times New Roman" w:hAnsi="Calibri" w:cs="Times New Roman"/>
+                <w:color w:val="000000"/>
+                <w:sz w:val="22"/>
+                <w:szCs w:val="22"/>
+              </w:rPr>
+              <w:t>Moderate</w:t>
             </w:r>
           </w:p>
         </w:tc>
@@ -1243,7 +1101,7 @@
                 <w:sz w:val="22"/>
                 <w:szCs w:val="22"/>
               </w:rPr>
-              <w:t>Haryana</w:t>
+              <w:t>Gujarat</w:t>
             </w:r>
           </w:p>
         </w:tc>
@@ -1277,7 +1135,7 @@
                 <w:sz w:val="22"/>
                 <w:szCs w:val="22"/>
               </w:rPr>
-              <w:t>Moderately Low</w:t>
+              <w:t>Low</w:t>
             </w:r>
           </w:p>
         </w:tc>
@@ -1384,7 +1242,7 @@
                 <w:sz w:val="22"/>
                 <w:szCs w:val="22"/>
               </w:rPr>
-              <w:t>Himachal Pradesh</w:t>
+              <w:t>Haryana</w:t>
             </w:r>
           </w:p>
         </w:tc>
@@ -1418,6 +1276,40 @@
                 <w:sz w:val="22"/>
                 <w:szCs w:val="22"/>
               </w:rPr>
+              <w:t>Moderately Low</w:t>
+            </w:r>
+          </w:p>
+        </w:tc>
+        <w:tc>
+          <w:tcPr>
+            <w:tcW w:w="1885" w:type="dxa"/>
+            <w:tcBorders>
+              <w:top w:val="nil"/>
+              <w:left w:val="nil"/>
+              <w:bottom w:val="nil"/>
+              <w:right w:val="nil"/>
+            </w:tcBorders>
+            <w:shd w:val="clear" w:color="auto" w:fill="auto"/>
+            <w:noWrap/>
+            <w:vAlign w:val="bottom"/>
+            <w:hideMark/>
+          </w:tcPr>
+          <w:p>
+            <w:pPr>
+              <w:rPr>
+                <w:rFonts w:ascii="Calibri" w:eastAsia="Times New Roman" w:hAnsi="Calibri" w:cs="Times New Roman"/>
+                <w:color w:val="000000"/>
+                <w:sz w:val="22"/>
+                <w:szCs w:val="22"/>
+              </w:rPr>
+            </w:pPr>
+            <w:r>
+              <w:rPr>
+                <w:rFonts w:ascii="Calibri" w:eastAsia="Times New Roman" w:hAnsi="Calibri" w:cs="Times New Roman"/>
+                <w:color w:val="000000"/>
+                <w:sz w:val="22"/>
+                <w:szCs w:val="22"/>
+              </w:rPr>
               <w:t>Low</w:t>
             </w:r>
           </w:p>
@@ -1453,40 +1345,6 @@
                 <w:szCs w:val="22"/>
               </w:rPr>
               <w:t>Low</w:t>
-            </w:r>
-          </w:p>
-        </w:tc>
-        <w:tc>
-          <w:tcPr>
-            <w:tcW w:w="1885" w:type="dxa"/>
-            <w:tcBorders>
-              <w:top w:val="nil"/>
-              <w:left w:val="nil"/>
-              <w:bottom w:val="nil"/>
-              <w:right w:val="nil"/>
-            </w:tcBorders>
-            <w:shd w:val="clear" w:color="auto" w:fill="auto"/>
-            <w:noWrap/>
-            <w:vAlign w:val="bottom"/>
-            <w:hideMark/>
-          </w:tcPr>
-          <w:p>
-            <w:pPr>
-              <w:rPr>
-                <w:rFonts w:ascii="Calibri" w:eastAsia="Times New Roman" w:hAnsi="Calibri" w:cs="Times New Roman"/>
-                <w:color w:val="000000"/>
-                <w:sz w:val="22"/>
-                <w:szCs w:val="22"/>
-              </w:rPr>
-            </w:pPr>
-            <w:r>
-              <w:rPr>
-                <w:rFonts w:ascii="Calibri" w:eastAsia="Times New Roman" w:hAnsi="Calibri" w:cs="Times New Roman"/>
-                <w:color w:val="000000"/>
-                <w:sz w:val="22"/>
-                <w:szCs w:val="22"/>
-              </w:rPr>
-              <w:t>Moderately Low</w:t>
             </w:r>
           </w:p>
         </w:tc>
@@ -1525,7 +1383,7 @@
                 <w:sz w:val="22"/>
                 <w:szCs w:val="22"/>
               </w:rPr>
-              <w:t>Karnataka</w:t>
+              <w:t>Himachal Pradesh</w:t>
             </w:r>
           </w:p>
         </w:tc>
@@ -1559,41 +1417,41 @@
                 <w:sz w:val="22"/>
                 <w:szCs w:val="22"/>
               </w:rPr>
-              <w:t>Moderately Severe</w:t>
-            </w:r>
-          </w:p>
-        </w:tc>
-        <w:tc>
-          <w:tcPr>
-            <w:tcW w:w="1885" w:type="dxa"/>
-            <w:tcBorders>
-              <w:top w:val="nil"/>
-              <w:left w:val="nil"/>
-              <w:bottom w:val="nil"/>
-              <w:right w:val="nil"/>
-            </w:tcBorders>
-            <w:shd w:val="clear" w:color="auto" w:fill="auto"/>
-            <w:noWrap/>
-            <w:vAlign w:val="bottom"/>
-            <w:hideMark/>
-          </w:tcPr>
-          <w:p>
-            <w:pPr>
-              <w:rPr>
-                <w:rFonts w:ascii="Calibri" w:eastAsia="Times New Roman" w:hAnsi="Calibri" w:cs="Times New Roman"/>
-                <w:color w:val="000000"/>
-                <w:sz w:val="22"/>
-                <w:szCs w:val="22"/>
-              </w:rPr>
-            </w:pPr>
-            <w:r>
-              <w:rPr>
-                <w:rFonts w:ascii="Calibri" w:eastAsia="Times New Roman" w:hAnsi="Calibri" w:cs="Times New Roman"/>
-                <w:color w:val="000000"/>
-                <w:sz w:val="22"/>
-                <w:szCs w:val="22"/>
-              </w:rPr>
-              <w:t>Moderate</w:t>
+              <w:t>Low</w:t>
+            </w:r>
+          </w:p>
+        </w:tc>
+        <w:tc>
+          <w:tcPr>
+            <w:tcW w:w="1885" w:type="dxa"/>
+            <w:tcBorders>
+              <w:top w:val="nil"/>
+              <w:left w:val="nil"/>
+              <w:bottom w:val="nil"/>
+              <w:right w:val="nil"/>
+            </w:tcBorders>
+            <w:shd w:val="clear" w:color="auto" w:fill="auto"/>
+            <w:noWrap/>
+            <w:vAlign w:val="bottom"/>
+            <w:hideMark/>
+          </w:tcPr>
+          <w:p>
+            <w:pPr>
+              <w:rPr>
+                <w:rFonts w:ascii="Calibri" w:eastAsia="Times New Roman" w:hAnsi="Calibri" w:cs="Times New Roman"/>
+                <w:color w:val="000000"/>
+                <w:sz w:val="22"/>
+                <w:szCs w:val="22"/>
+              </w:rPr>
+            </w:pPr>
+            <w:r>
+              <w:rPr>
+                <w:rFonts w:ascii="Calibri" w:eastAsia="Times New Roman" w:hAnsi="Calibri" w:cs="Times New Roman"/>
+                <w:color w:val="000000"/>
+                <w:sz w:val="22"/>
+                <w:szCs w:val="22"/>
+              </w:rPr>
+              <w:t>Low</w:t>
             </w:r>
           </w:p>
         </w:tc>
@@ -1666,7 +1524,7 @@
                 <w:sz w:val="22"/>
                 <w:szCs w:val="22"/>
               </w:rPr>
-              <w:t>Kerala</w:t>
+              <w:t>Karnataka</w:t>
             </w:r>
           </w:p>
         </w:tc>
@@ -1700,41 +1558,41 @@
                 <w:sz w:val="22"/>
                 <w:szCs w:val="22"/>
               </w:rPr>
-              <w:t>Severe</w:t>
-            </w:r>
-          </w:p>
-        </w:tc>
-        <w:tc>
-          <w:tcPr>
-            <w:tcW w:w="1885" w:type="dxa"/>
-            <w:tcBorders>
-              <w:top w:val="nil"/>
-              <w:left w:val="nil"/>
-              <w:bottom w:val="nil"/>
-              <w:right w:val="nil"/>
-            </w:tcBorders>
-            <w:shd w:val="clear" w:color="auto" w:fill="auto"/>
-            <w:noWrap/>
-            <w:vAlign w:val="bottom"/>
-            <w:hideMark/>
-          </w:tcPr>
-          <w:p>
-            <w:pPr>
-              <w:rPr>
-                <w:rFonts w:ascii="Calibri" w:eastAsia="Times New Roman" w:hAnsi="Calibri" w:cs="Times New Roman"/>
-                <w:color w:val="000000"/>
-                <w:sz w:val="22"/>
-                <w:szCs w:val="22"/>
-              </w:rPr>
-            </w:pPr>
-            <w:r>
-              <w:rPr>
-                <w:rFonts w:ascii="Calibri" w:eastAsia="Times New Roman" w:hAnsi="Calibri" w:cs="Times New Roman"/>
-                <w:color w:val="000000"/>
-                <w:sz w:val="22"/>
-                <w:szCs w:val="22"/>
-              </w:rPr>
-              <w:t>Severe</w:t>
+              <w:t>Moderately Severe</w:t>
+            </w:r>
+          </w:p>
+        </w:tc>
+        <w:tc>
+          <w:tcPr>
+            <w:tcW w:w="1885" w:type="dxa"/>
+            <w:tcBorders>
+              <w:top w:val="nil"/>
+              <w:left w:val="nil"/>
+              <w:bottom w:val="nil"/>
+              <w:right w:val="nil"/>
+            </w:tcBorders>
+            <w:shd w:val="clear" w:color="auto" w:fill="auto"/>
+            <w:noWrap/>
+            <w:vAlign w:val="bottom"/>
+            <w:hideMark/>
+          </w:tcPr>
+          <w:p>
+            <w:pPr>
+              <w:rPr>
+                <w:rFonts w:ascii="Calibri" w:eastAsia="Times New Roman" w:hAnsi="Calibri" w:cs="Times New Roman"/>
+                <w:color w:val="000000"/>
+                <w:sz w:val="22"/>
+                <w:szCs w:val="22"/>
+              </w:rPr>
+            </w:pPr>
+            <w:r>
+              <w:rPr>
+                <w:rFonts w:ascii="Calibri" w:eastAsia="Times New Roman" w:hAnsi="Calibri" w:cs="Times New Roman"/>
+                <w:color w:val="000000"/>
+                <w:sz w:val="22"/>
+                <w:szCs w:val="22"/>
+              </w:rPr>
+              <w:t>Moderate</w:t>
             </w:r>
           </w:p>
         </w:tc>
@@ -1807,7 +1665,7 @@
                 <w:sz w:val="22"/>
                 <w:szCs w:val="22"/>
               </w:rPr>
-              <w:t>Lakshadweep</w:t>
+              <w:t>Kerala</w:t>
             </w:r>
           </w:p>
         </w:tc>
@@ -1841,75 +1699,75 @@
                 <w:sz w:val="22"/>
                 <w:szCs w:val="22"/>
               </w:rPr>
-              <w:t>NA</w:t>
-            </w:r>
-          </w:p>
-        </w:tc>
-        <w:tc>
-          <w:tcPr>
-            <w:tcW w:w="1885" w:type="dxa"/>
-            <w:tcBorders>
-              <w:top w:val="nil"/>
-              <w:left w:val="nil"/>
-              <w:bottom w:val="nil"/>
-              <w:right w:val="nil"/>
-            </w:tcBorders>
-            <w:shd w:val="clear" w:color="auto" w:fill="auto"/>
-            <w:noWrap/>
-            <w:vAlign w:val="bottom"/>
-            <w:hideMark/>
-          </w:tcPr>
-          <w:p>
-            <w:pPr>
-              <w:rPr>
-                <w:rFonts w:ascii="Calibri" w:eastAsia="Times New Roman" w:hAnsi="Calibri" w:cs="Times New Roman"/>
-                <w:color w:val="000000"/>
-                <w:sz w:val="22"/>
-                <w:szCs w:val="22"/>
-              </w:rPr>
-            </w:pPr>
-            <w:r>
-              <w:rPr>
-                <w:rFonts w:ascii="Calibri" w:eastAsia="Times New Roman" w:hAnsi="Calibri" w:cs="Times New Roman"/>
-                <w:color w:val="000000"/>
-                <w:sz w:val="22"/>
-                <w:szCs w:val="22"/>
-              </w:rPr>
-              <w:t>NA</w:t>
-            </w:r>
-          </w:p>
-        </w:tc>
-        <w:tc>
-          <w:tcPr>
-            <w:tcW w:w="1885" w:type="dxa"/>
-            <w:tcBorders>
-              <w:top w:val="nil"/>
-              <w:left w:val="nil"/>
-              <w:bottom w:val="nil"/>
-              <w:right w:val="nil"/>
-            </w:tcBorders>
-            <w:shd w:val="clear" w:color="auto" w:fill="auto"/>
-            <w:noWrap/>
-            <w:vAlign w:val="bottom"/>
-            <w:hideMark/>
-          </w:tcPr>
-          <w:p>
-            <w:pPr>
-              <w:rPr>
-                <w:rFonts w:ascii="Calibri" w:eastAsia="Times New Roman" w:hAnsi="Calibri" w:cs="Times New Roman"/>
-                <w:color w:val="000000"/>
-                <w:sz w:val="22"/>
-                <w:szCs w:val="22"/>
-              </w:rPr>
-            </w:pPr>
-            <w:r>
-              <w:rPr>
-                <w:rFonts w:ascii="Calibri" w:eastAsia="Times New Roman" w:hAnsi="Calibri" w:cs="Times New Roman"/>
-                <w:color w:val="000000"/>
-                <w:sz w:val="22"/>
-                <w:szCs w:val="22"/>
-              </w:rPr>
-              <w:t>NA</w:t>
+              <w:t>Severe</w:t>
+            </w:r>
+          </w:p>
+        </w:tc>
+        <w:tc>
+          <w:tcPr>
+            <w:tcW w:w="1885" w:type="dxa"/>
+            <w:tcBorders>
+              <w:top w:val="nil"/>
+              <w:left w:val="nil"/>
+              <w:bottom w:val="nil"/>
+              <w:right w:val="nil"/>
+            </w:tcBorders>
+            <w:shd w:val="clear" w:color="auto" w:fill="auto"/>
+            <w:noWrap/>
+            <w:vAlign w:val="bottom"/>
+            <w:hideMark/>
+          </w:tcPr>
+          <w:p>
+            <w:pPr>
+              <w:rPr>
+                <w:rFonts w:ascii="Calibri" w:eastAsia="Times New Roman" w:hAnsi="Calibri" w:cs="Times New Roman"/>
+                <w:color w:val="000000"/>
+                <w:sz w:val="22"/>
+                <w:szCs w:val="22"/>
+              </w:rPr>
+            </w:pPr>
+            <w:r>
+              <w:rPr>
+                <w:rFonts w:ascii="Calibri" w:eastAsia="Times New Roman" w:hAnsi="Calibri" w:cs="Times New Roman"/>
+                <w:color w:val="000000"/>
+                <w:sz w:val="22"/>
+                <w:szCs w:val="22"/>
+              </w:rPr>
+              <w:t>Severe</w:t>
+            </w:r>
+          </w:p>
+        </w:tc>
+        <w:tc>
+          <w:tcPr>
+            <w:tcW w:w="1885" w:type="dxa"/>
+            <w:tcBorders>
+              <w:top w:val="nil"/>
+              <w:left w:val="nil"/>
+              <w:bottom w:val="nil"/>
+              <w:right w:val="nil"/>
+            </w:tcBorders>
+            <w:shd w:val="clear" w:color="auto" w:fill="auto"/>
+            <w:noWrap/>
+            <w:vAlign w:val="bottom"/>
+            <w:hideMark/>
+          </w:tcPr>
+          <w:p>
+            <w:pPr>
+              <w:rPr>
+                <w:rFonts w:ascii="Calibri" w:eastAsia="Times New Roman" w:hAnsi="Calibri" w:cs="Times New Roman"/>
+                <w:color w:val="000000"/>
+                <w:sz w:val="22"/>
+                <w:szCs w:val="22"/>
+              </w:rPr>
+            </w:pPr>
+            <w:r>
+              <w:rPr>
+                <w:rFonts w:ascii="Calibri" w:eastAsia="Times New Roman" w:hAnsi="Calibri" w:cs="Times New Roman"/>
+                <w:color w:val="000000"/>
+                <w:sz w:val="22"/>
+                <w:szCs w:val="22"/>
+              </w:rPr>
+              <w:t>Moderately Low</w:t>
             </w:r>
           </w:p>
         </w:tc>
@@ -1948,7 +1806,7 @@
                 <w:sz w:val="22"/>
                 <w:szCs w:val="22"/>
               </w:rPr>
-              <w:t>Maharashtra</w:t>
+              <w:t>Lakshadweep</w:t>
             </w:r>
           </w:p>
         </w:tc>
@@ -1982,75 +1840,75 @@
                 <w:sz w:val="22"/>
                 <w:szCs w:val="22"/>
               </w:rPr>
-              <w:t>Moderately Severe</w:t>
-            </w:r>
-          </w:p>
-        </w:tc>
-        <w:tc>
-          <w:tcPr>
-            <w:tcW w:w="1885" w:type="dxa"/>
-            <w:tcBorders>
-              <w:top w:val="nil"/>
-              <w:left w:val="nil"/>
-              <w:bottom w:val="nil"/>
-              <w:right w:val="nil"/>
-            </w:tcBorders>
-            <w:shd w:val="clear" w:color="auto" w:fill="auto"/>
-            <w:noWrap/>
-            <w:vAlign w:val="bottom"/>
-            <w:hideMark/>
-          </w:tcPr>
-          <w:p>
-            <w:pPr>
-              <w:rPr>
-                <w:rFonts w:ascii="Calibri" w:eastAsia="Times New Roman" w:hAnsi="Calibri" w:cs="Times New Roman"/>
-                <w:color w:val="000000"/>
-                <w:sz w:val="22"/>
-                <w:szCs w:val="22"/>
-              </w:rPr>
-            </w:pPr>
-            <w:r>
-              <w:rPr>
-                <w:rFonts w:ascii="Calibri" w:eastAsia="Times New Roman" w:hAnsi="Calibri" w:cs="Times New Roman"/>
-                <w:color w:val="000000"/>
-                <w:sz w:val="22"/>
-                <w:szCs w:val="22"/>
-              </w:rPr>
-              <w:t>Low</w:t>
-            </w:r>
-          </w:p>
-        </w:tc>
-        <w:tc>
-          <w:tcPr>
-            <w:tcW w:w="1885" w:type="dxa"/>
-            <w:tcBorders>
-              <w:top w:val="nil"/>
-              <w:left w:val="nil"/>
-              <w:bottom w:val="nil"/>
-              <w:right w:val="nil"/>
-            </w:tcBorders>
-            <w:shd w:val="clear" w:color="auto" w:fill="auto"/>
-            <w:noWrap/>
-            <w:vAlign w:val="bottom"/>
-            <w:hideMark/>
-          </w:tcPr>
-          <w:p>
-            <w:pPr>
-              <w:rPr>
-                <w:rFonts w:ascii="Calibri" w:eastAsia="Times New Roman" w:hAnsi="Calibri" w:cs="Times New Roman"/>
-                <w:color w:val="000000"/>
-                <w:sz w:val="22"/>
-                <w:szCs w:val="22"/>
-              </w:rPr>
-            </w:pPr>
-            <w:r>
-              <w:rPr>
-                <w:rFonts w:ascii="Calibri" w:eastAsia="Times New Roman" w:hAnsi="Calibri" w:cs="Times New Roman"/>
-                <w:color w:val="000000"/>
-                <w:sz w:val="22"/>
-                <w:szCs w:val="22"/>
-              </w:rPr>
-              <w:t>Moderately Low</w:t>
+              <w:t>NA</w:t>
+            </w:r>
+          </w:p>
+        </w:tc>
+        <w:tc>
+          <w:tcPr>
+            <w:tcW w:w="1885" w:type="dxa"/>
+            <w:tcBorders>
+              <w:top w:val="nil"/>
+              <w:left w:val="nil"/>
+              <w:bottom w:val="nil"/>
+              <w:right w:val="nil"/>
+            </w:tcBorders>
+            <w:shd w:val="clear" w:color="auto" w:fill="auto"/>
+            <w:noWrap/>
+            <w:vAlign w:val="bottom"/>
+            <w:hideMark/>
+          </w:tcPr>
+          <w:p>
+            <w:pPr>
+              <w:rPr>
+                <w:rFonts w:ascii="Calibri" w:eastAsia="Times New Roman" w:hAnsi="Calibri" w:cs="Times New Roman"/>
+                <w:color w:val="000000"/>
+                <w:sz w:val="22"/>
+                <w:szCs w:val="22"/>
+              </w:rPr>
+            </w:pPr>
+            <w:r>
+              <w:rPr>
+                <w:rFonts w:ascii="Calibri" w:eastAsia="Times New Roman" w:hAnsi="Calibri" w:cs="Times New Roman"/>
+                <w:color w:val="000000"/>
+                <w:sz w:val="22"/>
+                <w:szCs w:val="22"/>
+              </w:rPr>
+              <w:t>NA</w:t>
+            </w:r>
+          </w:p>
+        </w:tc>
+        <w:tc>
+          <w:tcPr>
+            <w:tcW w:w="1885" w:type="dxa"/>
+            <w:tcBorders>
+              <w:top w:val="nil"/>
+              <w:left w:val="nil"/>
+              <w:bottom w:val="nil"/>
+              <w:right w:val="nil"/>
+            </w:tcBorders>
+            <w:shd w:val="clear" w:color="auto" w:fill="auto"/>
+            <w:noWrap/>
+            <w:vAlign w:val="bottom"/>
+            <w:hideMark/>
+          </w:tcPr>
+          <w:p>
+            <w:pPr>
+              <w:rPr>
+                <w:rFonts w:ascii="Calibri" w:eastAsia="Times New Roman" w:hAnsi="Calibri" w:cs="Times New Roman"/>
+                <w:color w:val="000000"/>
+                <w:sz w:val="22"/>
+                <w:szCs w:val="22"/>
+              </w:rPr>
+            </w:pPr>
+            <w:r>
+              <w:rPr>
+                <w:rFonts w:ascii="Calibri" w:eastAsia="Times New Roman" w:hAnsi="Calibri" w:cs="Times New Roman"/>
+                <w:color w:val="000000"/>
+                <w:sz w:val="22"/>
+                <w:szCs w:val="22"/>
+              </w:rPr>
+              <w:t>NA</w:t>
             </w:r>
           </w:p>
         </w:tc>
@@ -2089,7 +1947,7 @@
                 <w:sz w:val="22"/>
                 <w:szCs w:val="22"/>
               </w:rPr>
-              <w:t>Manipur</w:t>
+              <w:t>Maharashtra</w:t>
             </w:r>
           </w:p>
         </w:tc>
@@ -2157,41 +2015,41 @@
                 <w:sz w:val="22"/>
                 <w:szCs w:val="22"/>
               </w:rPr>
-              <w:t>Moderately Severe</w:t>
-            </w:r>
-          </w:p>
-        </w:tc>
-        <w:tc>
-          <w:tcPr>
-            <w:tcW w:w="1885" w:type="dxa"/>
-            <w:tcBorders>
-              <w:top w:val="nil"/>
-              <w:left w:val="nil"/>
-              <w:bottom w:val="nil"/>
-              <w:right w:val="nil"/>
-            </w:tcBorders>
-            <w:shd w:val="clear" w:color="auto" w:fill="auto"/>
-            <w:noWrap/>
-            <w:vAlign w:val="bottom"/>
-            <w:hideMark/>
-          </w:tcPr>
-          <w:p>
-            <w:pPr>
-              <w:rPr>
-                <w:rFonts w:ascii="Calibri" w:eastAsia="Times New Roman" w:hAnsi="Calibri" w:cs="Times New Roman"/>
-                <w:color w:val="000000"/>
-                <w:sz w:val="22"/>
-                <w:szCs w:val="22"/>
-              </w:rPr>
-            </w:pPr>
-            <w:r>
-              <w:rPr>
-                <w:rFonts w:ascii="Calibri" w:eastAsia="Times New Roman" w:hAnsi="Calibri" w:cs="Times New Roman"/>
-                <w:color w:val="000000"/>
-                <w:sz w:val="22"/>
-                <w:szCs w:val="22"/>
-              </w:rPr>
-              <w:t>Moderately Severe</w:t>
+              <w:t>Low</w:t>
+            </w:r>
+          </w:p>
+        </w:tc>
+        <w:tc>
+          <w:tcPr>
+            <w:tcW w:w="1885" w:type="dxa"/>
+            <w:tcBorders>
+              <w:top w:val="nil"/>
+              <w:left w:val="nil"/>
+              <w:bottom w:val="nil"/>
+              <w:right w:val="nil"/>
+            </w:tcBorders>
+            <w:shd w:val="clear" w:color="auto" w:fill="auto"/>
+            <w:noWrap/>
+            <w:vAlign w:val="bottom"/>
+            <w:hideMark/>
+          </w:tcPr>
+          <w:p>
+            <w:pPr>
+              <w:rPr>
+                <w:rFonts w:ascii="Calibri" w:eastAsia="Times New Roman" w:hAnsi="Calibri" w:cs="Times New Roman"/>
+                <w:color w:val="000000"/>
+                <w:sz w:val="22"/>
+                <w:szCs w:val="22"/>
+              </w:rPr>
+            </w:pPr>
+            <w:r>
+              <w:rPr>
+                <w:rFonts w:ascii="Calibri" w:eastAsia="Times New Roman" w:hAnsi="Calibri" w:cs="Times New Roman"/>
+                <w:color w:val="000000"/>
+                <w:sz w:val="22"/>
+                <w:szCs w:val="22"/>
+              </w:rPr>
+              <w:t>Moderately Low</w:t>
             </w:r>
           </w:p>
         </w:tc>
@@ -2230,7 +2088,7 @@
                 <w:sz w:val="22"/>
                 <w:szCs w:val="22"/>
               </w:rPr>
-              <w:t>Meghalaya</w:t>
+              <w:t>Manipur</w:t>
             </w:r>
           </w:p>
         </w:tc>
@@ -2264,40 +2122,6 @@
                 <w:sz w:val="22"/>
                 <w:szCs w:val="22"/>
               </w:rPr>
-              <w:t>Severe</w:t>
-            </w:r>
-          </w:p>
-        </w:tc>
-        <w:tc>
-          <w:tcPr>
-            <w:tcW w:w="1885" w:type="dxa"/>
-            <w:tcBorders>
-              <w:top w:val="nil"/>
-              <w:left w:val="nil"/>
-              <w:bottom w:val="nil"/>
-              <w:right w:val="nil"/>
-            </w:tcBorders>
-            <w:shd w:val="clear" w:color="auto" w:fill="auto"/>
-            <w:noWrap/>
-            <w:vAlign w:val="bottom"/>
-            <w:hideMark/>
-          </w:tcPr>
-          <w:p>
-            <w:pPr>
-              <w:rPr>
-                <w:rFonts w:ascii="Calibri" w:eastAsia="Times New Roman" w:hAnsi="Calibri" w:cs="Times New Roman"/>
-                <w:color w:val="000000"/>
-                <w:sz w:val="22"/>
-                <w:szCs w:val="22"/>
-              </w:rPr>
-            </w:pPr>
-            <w:r>
-              <w:rPr>
-                <w:rFonts w:ascii="Calibri" w:eastAsia="Times New Roman" w:hAnsi="Calibri" w:cs="Times New Roman"/>
-                <w:color w:val="000000"/>
-                <w:sz w:val="22"/>
-                <w:szCs w:val="22"/>
-              </w:rPr>
               <w:t>Moderately Severe</w:t>
             </w:r>
           </w:p>
@@ -2332,7 +2156,41 @@
                 <w:sz w:val="22"/>
                 <w:szCs w:val="22"/>
               </w:rPr>
-              <w:t>Moderate</w:t>
+              <w:t>Moderately Severe</w:t>
+            </w:r>
+          </w:p>
+        </w:tc>
+        <w:tc>
+          <w:tcPr>
+            <w:tcW w:w="1885" w:type="dxa"/>
+            <w:tcBorders>
+              <w:top w:val="nil"/>
+              <w:left w:val="nil"/>
+              <w:bottom w:val="nil"/>
+              <w:right w:val="nil"/>
+            </w:tcBorders>
+            <w:shd w:val="clear" w:color="auto" w:fill="auto"/>
+            <w:noWrap/>
+            <w:vAlign w:val="bottom"/>
+            <w:hideMark/>
+          </w:tcPr>
+          <w:p>
+            <w:pPr>
+              <w:rPr>
+                <w:rFonts w:ascii="Calibri" w:eastAsia="Times New Roman" w:hAnsi="Calibri" w:cs="Times New Roman"/>
+                <w:color w:val="000000"/>
+                <w:sz w:val="22"/>
+                <w:szCs w:val="22"/>
+              </w:rPr>
+            </w:pPr>
+            <w:r>
+              <w:rPr>
+                <w:rFonts w:ascii="Calibri" w:eastAsia="Times New Roman" w:hAnsi="Calibri" w:cs="Times New Roman"/>
+                <w:color w:val="000000"/>
+                <w:sz w:val="22"/>
+                <w:szCs w:val="22"/>
+              </w:rPr>
+              <w:t>Moderately Severe</w:t>
             </w:r>
           </w:p>
         </w:tc>
@@ -2371,7 +2229,7 @@
                 <w:sz w:val="22"/>
                 <w:szCs w:val="22"/>
               </w:rPr>
-              <w:t>Mizoram</w:t>
+              <w:t>Meghalaya</w:t>
             </w:r>
           </w:p>
         </w:tc>
@@ -2439,7 +2297,7 @@
                 <w:sz w:val="22"/>
                 <w:szCs w:val="22"/>
               </w:rPr>
-              <w:t>Severe</w:t>
+              <w:t>Moderately Severe</w:t>
             </w:r>
           </w:p>
         </w:tc>
@@ -2512,7 +2370,7 @@
                 <w:sz w:val="22"/>
                 <w:szCs w:val="22"/>
               </w:rPr>
-              <w:t>Nagaland</w:t>
+              <w:t>Mizoram</w:t>
             </w:r>
           </w:p>
         </w:tc>
@@ -2546,7 +2404,41 @@
                 <w:sz w:val="22"/>
                 <w:szCs w:val="22"/>
               </w:rPr>
-              <w:t>Moderately Severe</w:t>
+              <w:t>Severe</w:t>
+            </w:r>
+          </w:p>
+        </w:tc>
+        <w:tc>
+          <w:tcPr>
+            <w:tcW w:w="1885" w:type="dxa"/>
+            <w:tcBorders>
+              <w:top w:val="nil"/>
+              <w:left w:val="nil"/>
+              <w:bottom w:val="nil"/>
+              <w:right w:val="nil"/>
+            </w:tcBorders>
+            <w:shd w:val="clear" w:color="auto" w:fill="auto"/>
+            <w:noWrap/>
+            <w:vAlign w:val="bottom"/>
+            <w:hideMark/>
+          </w:tcPr>
+          <w:p>
+            <w:pPr>
+              <w:rPr>
+                <w:rFonts w:ascii="Calibri" w:eastAsia="Times New Roman" w:hAnsi="Calibri" w:cs="Times New Roman"/>
+                <w:color w:val="000000"/>
+                <w:sz w:val="22"/>
+                <w:szCs w:val="22"/>
+              </w:rPr>
+            </w:pPr>
+            <w:r>
+              <w:rPr>
+                <w:rFonts w:ascii="Calibri" w:eastAsia="Times New Roman" w:hAnsi="Calibri" w:cs="Times New Roman"/>
+                <w:color w:val="000000"/>
+                <w:sz w:val="22"/>
+                <w:szCs w:val="22"/>
+              </w:rPr>
+              <w:t>Severe</w:t>
             </w:r>
           </w:p>
         </w:tc>
@@ -2581,40 +2473,6 @@
                 <w:szCs w:val="22"/>
               </w:rPr>
               <w:t>Moderate</w:t>
-            </w:r>
-          </w:p>
-        </w:tc>
-        <w:tc>
-          <w:tcPr>
-            <w:tcW w:w="1885" w:type="dxa"/>
-            <w:tcBorders>
-              <w:top w:val="nil"/>
-              <w:left w:val="nil"/>
-              <w:bottom w:val="nil"/>
-              <w:right w:val="nil"/>
-            </w:tcBorders>
-            <w:shd w:val="clear" w:color="auto" w:fill="auto"/>
-            <w:noWrap/>
-            <w:vAlign w:val="bottom"/>
-            <w:hideMark/>
-          </w:tcPr>
-          <w:p>
-            <w:pPr>
-              <w:rPr>
-                <w:rFonts w:ascii="Calibri" w:eastAsia="Times New Roman" w:hAnsi="Calibri" w:cs="Times New Roman"/>
-                <w:color w:val="000000"/>
-                <w:sz w:val="22"/>
-                <w:szCs w:val="22"/>
-              </w:rPr>
-            </w:pPr>
-            <w:r>
-              <w:rPr>
-                <w:rFonts w:ascii="Calibri" w:eastAsia="Times New Roman" w:hAnsi="Calibri" w:cs="Times New Roman"/>
-                <w:color w:val="000000"/>
-                <w:sz w:val="22"/>
-                <w:szCs w:val="22"/>
-              </w:rPr>
-              <w:t>Moderately Severe</w:t>
             </w:r>
           </w:p>
         </w:tc>
@@ -2653,7 +2511,7 @@
                 <w:sz w:val="22"/>
                 <w:szCs w:val="22"/>
               </w:rPr>
-              <w:t>Orissa</w:t>
+              <w:t>Nagaland</w:t>
             </w:r>
           </w:p>
         </w:tc>
@@ -2687,75 +2545,75 @@
                 <w:sz w:val="22"/>
                 <w:szCs w:val="22"/>
               </w:rPr>
-              <w:t>Severe</w:t>
-            </w:r>
-          </w:p>
-        </w:tc>
-        <w:tc>
-          <w:tcPr>
-            <w:tcW w:w="1885" w:type="dxa"/>
-            <w:tcBorders>
-              <w:top w:val="nil"/>
-              <w:left w:val="nil"/>
-              <w:bottom w:val="nil"/>
-              <w:right w:val="nil"/>
-            </w:tcBorders>
-            <w:shd w:val="clear" w:color="auto" w:fill="auto"/>
-            <w:noWrap/>
-            <w:vAlign w:val="bottom"/>
-            <w:hideMark/>
-          </w:tcPr>
-          <w:p>
-            <w:pPr>
-              <w:rPr>
-                <w:rFonts w:ascii="Calibri" w:eastAsia="Times New Roman" w:hAnsi="Calibri" w:cs="Times New Roman"/>
-                <w:color w:val="000000"/>
-                <w:sz w:val="22"/>
-                <w:szCs w:val="22"/>
-              </w:rPr>
-            </w:pPr>
-            <w:r>
-              <w:rPr>
-                <w:rFonts w:ascii="Calibri" w:eastAsia="Times New Roman" w:hAnsi="Calibri" w:cs="Times New Roman"/>
-                <w:color w:val="000000"/>
-                <w:sz w:val="22"/>
-                <w:szCs w:val="22"/>
-              </w:rPr>
-              <w:t>Severe</w:t>
-            </w:r>
-          </w:p>
-        </w:tc>
-        <w:tc>
-          <w:tcPr>
-            <w:tcW w:w="1885" w:type="dxa"/>
-            <w:tcBorders>
-              <w:top w:val="nil"/>
-              <w:left w:val="nil"/>
-              <w:bottom w:val="nil"/>
-              <w:right w:val="nil"/>
-            </w:tcBorders>
-            <w:shd w:val="clear" w:color="auto" w:fill="auto"/>
-            <w:noWrap/>
-            <w:vAlign w:val="bottom"/>
-            <w:hideMark/>
-          </w:tcPr>
-          <w:p>
-            <w:pPr>
-              <w:rPr>
-                <w:rFonts w:ascii="Calibri" w:eastAsia="Times New Roman" w:hAnsi="Calibri" w:cs="Times New Roman"/>
-                <w:color w:val="000000"/>
-                <w:sz w:val="22"/>
-                <w:szCs w:val="22"/>
-              </w:rPr>
-            </w:pPr>
-            <w:r>
-              <w:rPr>
-                <w:rFonts w:ascii="Calibri" w:eastAsia="Times New Roman" w:hAnsi="Calibri" w:cs="Times New Roman"/>
-                <w:color w:val="000000"/>
-                <w:sz w:val="22"/>
-                <w:szCs w:val="22"/>
-              </w:rPr>
-              <w:t>Low</w:t>
+              <w:t>Moderately Severe</w:t>
+            </w:r>
+          </w:p>
+        </w:tc>
+        <w:tc>
+          <w:tcPr>
+            <w:tcW w:w="1885" w:type="dxa"/>
+            <w:tcBorders>
+              <w:top w:val="nil"/>
+              <w:left w:val="nil"/>
+              <w:bottom w:val="nil"/>
+              <w:right w:val="nil"/>
+            </w:tcBorders>
+            <w:shd w:val="clear" w:color="auto" w:fill="auto"/>
+            <w:noWrap/>
+            <w:vAlign w:val="bottom"/>
+            <w:hideMark/>
+          </w:tcPr>
+          <w:p>
+            <w:pPr>
+              <w:rPr>
+                <w:rFonts w:ascii="Calibri" w:eastAsia="Times New Roman" w:hAnsi="Calibri" w:cs="Times New Roman"/>
+                <w:color w:val="000000"/>
+                <w:sz w:val="22"/>
+                <w:szCs w:val="22"/>
+              </w:rPr>
+            </w:pPr>
+            <w:r>
+              <w:rPr>
+                <w:rFonts w:ascii="Calibri" w:eastAsia="Times New Roman" w:hAnsi="Calibri" w:cs="Times New Roman"/>
+                <w:color w:val="000000"/>
+                <w:sz w:val="22"/>
+                <w:szCs w:val="22"/>
+              </w:rPr>
+              <w:t>Moderate</w:t>
+            </w:r>
+          </w:p>
+        </w:tc>
+        <w:tc>
+          <w:tcPr>
+            <w:tcW w:w="1885" w:type="dxa"/>
+            <w:tcBorders>
+              <w:top w:val="nil"/>
+              <w:left w:val="nil"/>
+              <w:bottom w:val="nil"/>
+              <w:right w:val="nil"/>
+            </w:tcBorders>
+            <w:shd w:val="clear" w:color="auto" w:fill="auto"/>
+            <w:noWrap/>
+            <w:vAlign w:val="bottom"/>
+            <w:hideMark/>
+          </w:tcPr>
+          <w:p>
+            <w:pPr>
+              <w:rPr>
+                <w:rFonts w:ascii="Calibri" w:eastAsia="Times New Roman" w:hAnsi="Calibri" w:cs="Times New Roman"/>
+                <w:color w:val="000000"/>
+                <w:sz w:val="22"/>
+                <w:szCs w:val="22"/>
+              </w:rPr>
+            </w:pPr>
+            <w:r>
+              <w:rPr>
+                <w:rFonts w:ascii="Calibri" w:eastAsia="Times New Roman" w:hAnsi="Calibri" w:cs="Times New Roman"/>
+                <w:color w:val="000000"/>
+                <w:sz w:val="22"/>
+                <w:szCs w:val="22"/>
+              </w:rPr>
+              <w:t>Moderately Severe</w:t>
             </w:r>
           </w:p>
         </w:tc>
@@ -2794,7 +2652,7 @@
                 <w:sz w:val="22"/>
                 <w:szCs w:val="22"/>
               </w:rPr>
-              <w:t>Punjab</w:t>
+              <w:t>Orissa</w:t>
             </w:r>
           </w:p>
         </w:tc>
@@ -2828,41 +2686,41 @@
                 <w:sz w:val="22"/>
                 <w:szCs w:val="22"/>
               </w:rPr>
-              <w:t>Moderate</w:t>
-            </w:r>
-          </w:p>
-        </w:tc>
-        <w:tc>
-          <w:tcPr>
-            <w:tcW w:w="1885" w:type="dxa"/>
-            <w:tcBorders>
-              <w:top w:val="nil"/>
-              <w:left w:val="nil"/>
-              <w:bottom w:val="nil"/>
-              <w:right w:val="nil"/>
-            </w:tcBorders>
-            <w:shd w:val="clear" w:color="auto" w:fill="auto"/>
-            <w:noWrap/>
-            <w:vAlign w:val="bottom"/>
-            <w:hideMark/>
-          </w:tcPr>
-          <w:p>
-            <w:pPr>
-              <w:rPr>
-                <w:rFonts w:ascii="Calibri" w:eastAsia="Times New Roman" w:hAnsi="Calibri" w:cs="Times New Roman"/>
-                <w:color w:val="000000"/>
-                <w:sz w:val="22"/>
-                <w:szCs w:val="22"/>
-              </w:rPr>
-            </w:pPr>
-            <w:r>
-              <w:rPr>
-                <w:rFonts w:ascii="Calibri" w:eastAsia="Times New Roman" w:hAnsi="Calibri" w:cs="Times New Roman"/>
-                <w:color w:val="000000"/>
-                <w:sz w:val="22"/>
-                <w:szCs w:val="22"/>
-              </w:rPr>
-              <w:t>Low</w:t>
+              <w:t>Severe</w:t>
+            </w:r>
+          </w:p>
+        </w:tc>
+        <w:tc>
+          <w:tcPr>
+            <w:tcW w:w="1885" w:type="dxa"/>
+            <w:tcBorders>
+              <w:top w:val="nil"/>
+              <w:left w:val="nil"/>
+              <w:bottom w:val="nil"/>
+              <w:right w:val="nil"/>
+            </w:tcBorders>
+            <w:shd w:val="clear" w:color="auto" w:fill="auto"/>
+            <w:noWrap/>
+            <w:vAlign w:val="bottom"/>
+            <w:hideMark/>
+          </w:tcPr>
+          <w:p>
+            <w:pPr>
+              <w:rPr>
+                <w:rFonts w:ascii="Calibri" w:eastAsia="Times New Roman" w:hAnsi="Calibri" w:cs="Times New Roman"/>
+                <w:color w:val="000000"/>
+                <w:sz w:val="22"/>
+                <w:szCs w:val="22"/>
+              </w:rPr>
+            </w:pPr>
+            <w:r>
+              <w:rPr>
+                <w:rFonts w:ascii="Calibri" w:eastAsia="Times New Roman" w:hAnsi="Calibri" w:cs="Times New Roman"/>
+                <w:color w:val="000000"/>
+                <w:sz w:val="22"/>
+                <w:szCs w:val="22"/>
+              </w:rPr>
+              <w:t>Severe</w:t>
             </w:r>
           </w:p>
         </w:tc>
@@ -2935,7 +2793,7 @@
                 <w:sz w:val="22"/>
                 <w:szCs w:val="22"/>
               </w:rPr>
-              <w:t>Rajasthan</w:t>
+              <w:t>Punjab</w:t>
             </w:r>
           </w:p>
         </w:tc>
@@ -2969,7 +2827,7 @@
                 <w:sz w:val="22"/>
                 <w:szCs w:val="22"/>
               </w:rPr>
-              <w:t>Moderately Low</w:t>
+              <w:t>Moderate</w:t>
             </w:r>
           </w:p>
         </w:tc>
@@ -3076,7 +2934,7 @@
                 <w:sz w:val="22"/>
                 <w:szCs w:val="22"/>
               </w:rPr>
-              <w:t>Sikkim</w:t>
+              <w:t>Rajasthan</w:t>
             </w:r>
           </w:p>
         </w:tc>
@@ -3110,7 +2968,7 @@
                 <w:sz w:val="22"/>
                 <w:szCs w:val="22"/>
               </w:rPr>
-              <w:t>NA</w:t>
+              <w:t>Moderately Low</w:t>
             </w:r>
           </w:p>
         </w:tc>
@@ -3178,7 +3036,7 @@
                 <w:sz w:val="22"/>
                 <w:szCs w:val="22"/>
               </w:rPr>
-              <w:t>Severe</w:t>
+              <w:t>Low</w:t>
             </w:r>
           </w:p>
         </w:tc>
@@ -3217,7 +3075,7 @@
                 <w:sz w:val="22"/>
                 <w:szCs w:val="22"/>
               </w:rPr>
-              <w:t>Tamil Nadu</w:t>
+              <w:t>Sikkim</w:t>
             </w:r>
           </w:p>
         </w:tc>
@@ -3251,41 +3109,7 @@
                 <w:sz w:val="22"/>
                 <w:szCs w:val="22"/>
               </w:rPr>
-              <w:t>Moderate</w:t>
-            </w:r>
-          </w:p>
-        </w:tc>
-        <w:tc>
-          <w:tcPr>
-            <w:tcW w:w="1885" w:type="dxa"/>
-            <w:tcBorders>
-              <w:top w:val="nil"/>
-              <w:left w:val="nil"/>
-              <w:bottom w:val="nil"/>
-              <w:right w:val="nil"/>
-            </w:tcBorders>
-            <w:shd w:val="clear" w:color="auto" w:fill="auto"/>
-            <w:noWrap/>
-            <w:vAlign w:val="bottom"/>
-            <w:hideMark/>
-          </w:tcPr>
-          <w:p>
-            <w:pPr>
-              <w:rPr>
-                <w:rFonts w:ascii="Calibri" w:eastAsia="Times New Roman" w:hAnsi="Calibri" w:cs="Times New Roman"/>
-                <w:color w:val="000000"/>
-                <w:sz w:val="22"/>
-                <w:szCs w:val="22"/>
-              </w:rPr>
-            </w:pPr>
-            <w:r>
-              <w:rPr>
-                <w:rFonts w:ascii="Calibri" w:eastAsia="Times New Roman" w:hAnsi="Calibri" w:cs="Times New Roman"/>
-                <w:color w:val="000000"/>
-                <w:sz w:val="22"/>
-                <w:szCs w:val="22"/>
-              </w:rPr>
-              <w:t>Moderately Low</w:t>
+              <w:t>NA</w:t>
             </w:r>
           </w:p>
         </w:tc>
@@ -3320,6 +3144,40 @@
                 <w:szCs w:val="22"/>
               </w:rPr>
               <w:t>Low</w:t>
+            </w:r>
+          </w:p>
+        </w:tc>
+        <w:tc>
+          <w:tcPr>
+            <w:tcW w:w="1885" w:type="dxa"/>
+            <w:tcBorders>
+              <w:top w:val="nil"/>
+              <w:left w:val="nil"/>
+              <w:bottom w:val="nil"/>
+              <w:right w:val="nil"/>
+            </w:tcBorders>
+            <w:shd w:val="clear" w:color="auto" w:fill="auto"/>
+            <w:noWrap/>
+            <w:vAlign w:val="bottom"/>
+            <w:hideMark/>
+          </w:tcPr>
+          <w:p>
+            <w:pPr>
+              <w:rPr>
+                <w:rFonts w:ascii="Calibri" w:eastAsia="Times New Roman" w:hAnsi="Calibri" w:cs="Times New Roman"/>
+                <w:color w:val="000000"/>
+                <w:sz w:val="22"/>
+                <w:szCs w:val="22"/>
+              </w:rPr>
+            </w:pPr>
+            <w:r>
+              <w:rPr>
+                <w:rFonts w:ascii="Calibri" w:eastAsia="Times New Roman" w:hAnsi="Calibri" w:cs="Times New Roman"/>
+                <w:color w:val="000000"/>
+                <w:sz w:val="22"/>
+                <w:szCs w:val="22"/>
+              </w:rPr>
+              <w:t>Severe</w:t>
             </w:r>
           </w:p>
         </w:tc>
@@ -3358,7 +3216,7 @@
                 <w:sz w:val="22"/>
                 <w:szCs w:val="22"/>
               </w:rPr>
-              <w:t>Tripura</w:t>
+              <w:t>Tamil Nadu</w:t>
             </w:r>
           </w:p>
         </w:tc>
@@ -3392,41 +3250,41 @@
                 <w:sz w:val="22"/>
                 <w:szCs w:val="22"/>
               </w:rPr>
-              <w:t>Severe</w:t>
-            </w:r>
-          </w:p>
-        </w:tc>
-        <w:tc>
-          <w:tcPr>
-            <w:tcW w:w="1885" w:type="dxa"/>
-            <w:tcBorders>
-              <w:top w:val="nil"/>
-              <w:left w:val="nil"/>
-              <w:bottom w:val="nil"/>
-              <w:right w:val="nil"/>
-            </w:tcBorders>
-            <w:shd w:val="clear" w:color="auto" w:fill="auto"/>
-            <w:noWrap/>
-            <w:vAlign w:val="bottom"/>
-            <w:hideMark/>
-          </w:tcPr>
-          <w:p>
-            <w:pPr>
-              <w:rPr>
-                <w:rFonts w:ascii="Calibri" w:eastAsia="Times New Roman" w:hAnsi="Calibri" w:cs="Times New Roman"/>
-                <w:color w:val="000000"/>
-                <w:sz w:val="22"/>
-                <w:szCs w:val="22"/>
-              </w:rPr>
-            </w:pPr>
-            <w:r>
-              <w:rPr>
-                <w:rFonts w:ascii="Calibri" w:eastAsia="Times New Roman" w:hAnsi="Calibri" w:cs="Times New Roman"/>
-                <w:color w:val="000000"/>
-                <w:sz w:val="22"/>
-                <w:szCs w:val="22"/>
-              </w:rPr>
-              <w:t>Severe</w:t>
+              <w:t>Moderate</w:t>
+            </w:r>
+          </w:p>
+        </w:tc>
+        <w:tc>
+          <w:tcPr>
+            <w:tcW w:w="1885" w:type="dxa"/>
+            <w:tcBorders>
+              <w:top w:val="nil"/>
+              <w:left w:val="nil"/>
+              <w:bottom w:val="nil"/>
+              <w:right w:val="nil"/>
+            </w:tcBorders>
+            <w:shd w:val="clear" w:color="auto" w:fill="auto"/>
+            <w:noWrap/>
+            <w:vAlign w:val="bottom"/>
+            <w:hideMark/>
+          </w:tcPr>
+          <w:p>
+            <w:pPr>
+              <w:rPr>
+                <w:rFonts w:ascii="Calibri" w:eastAsia="Times New Roman" w:hAnsi="Calibri" w:cs="Times New Roman"/>
+                <w:color w:val="000000"/>
+                <w:sz w:val="22"/>
+                <w:szCs w:val="22"/>
+              </w:rPr>
+            </w:pPr>
+            <w:r>
+              <w:rPr>
+                <w:rFonts w:ascii="Calibri" w:eastAsia="Times New Roman" w:hAnsi="Calibri" w:cs="Times New Roman"/>
+                <w:color w:val="000000"/>
+                <w:sz w:val="22"/>
+                <w:szCs w:val="22"/>
+              </w:rPr>
+              <w:t>Moderately Low</w:t>
             </w:r>
           </w:p>
         </w:tc>
@@ -3499,7 +3357,7 @@
                 <w:sz w:val="22"/>
                 <w:szCs w:val="22"/>
               </w:rPr>
-              <w:t>West Bengal</w:t>
+              <w:t>Tripura</w:t>
             </w:r>
           </w:p>
         </w:tc>
@@ -3567,7 +3425,7 @@
                 <w:sz w:val="22"/>
                 <w:szCs w:val="22"/>
               </w:rPr>
-              <w:t>Moderate</w:t>
+              <w:t>Severe</w:t>
             </w:r>
           </w:p>
         </w:tc>
@@ -3640,7 +3498,7 @@
                 <w:sz w:val="22"/>
                 <w:szCs w:val="22"/>
               </w:rPr>
-              <w:t>Arunachal Pradesh</w:t>
+              <w:t>West Bengal</w:t>
             </w:r>
           </w:p>
         </w:tc>
@@ -3674,6 +3532,40 @@
                 <w:sz w:val="22"/>
                 <w:szCs w:val="22"/>
               </w:rPr>
+              <w:t>Severe</w:t>
+            </w:r>
+          </w:p>
+        </w:tc>
+        <w:tc>
+          <w:tcPr>
+            <w:tcW w:w="1885" w:type="dxa"/>
+            <w:tcBorders>
+              <w:top w:val="nil"/>
+              <w:left w:val="nil"/>
+              <w:bottom w:val="nil"/>
+              <w:right w:val="nil"/>
+            </w:tcBorders>
+            <w:shd w:val="clear" w:color="auto" w:fill="auto"/>
+            <w:noWrap/>
+            <w:vAlign w:val="bottom"/>
+            <w:hideMark/>
+          </w:tcPr>
+          <w:p>
+            <w:pPr>
+              <w:rPr>
+                <w:rFonts w:ascii="Calibri" w:eastAsia="Times New Roman" w:hAnsi="Calibri" w:cs="Times New Roman"/>
+                <w:color w:val="000000"/>
+                <w:sz w:val="22"/>
+                <w:szCs w:val="22"/>
+              </w:rPr>
+            </w:pPr>
+            <w:r>
+              <w:rPr>
+                <w:rFonts w:ascii="Calibri" w:eastAsia="Times New Roman" w:hAnsi="Calibri" w:cs="Times New Roman"/>
+                <w:color w:val="000000"/>
+                <w:sz w:val="22"/>
+                <w:szCs w:val="22"/>
+              </w:rPr>
               <w:t>Moderate</w:t>
             </w:r>
           </w:p>
@@ -3709,40 +3601,6 @@
                 <w:szCs w:val="22"/>
               </w:rPr>
               <w:t>Low</w:t>
-            </w:r>
-          </w:p>
-        </w:tc>
-        <w:tc>
-          <w:tcPr>
-            <w:tcW w:w="1885" w:type="dxa"/>
-            <w:tcBorders>
-              <w:top w:val="nil"/>
-              <w:left w:val="nil"/>
-              <w:bottom w:val="nil"/>
-              <w:right w:val="nil"/>
-            </w:tcBorders>
-            <w:shd w:val="clear" w:color="auto" w:fill="auto"/>
-            <w:noWrap/>
-            <w:vAlign w:val="bottom"/>
-            <w:hideMark/>
-          </w:tcPr>
-          <w:p>
-            <w:pPr>
-              <w:rPr>
-                <w:rFonts w:ascii="Calibri" w:eastAsia="Times New Roman" w:hAnsi="Calibri" w:cs="Times New Roman"/>
-                <w:color w:val="000000"/>
-                <w:sz w:val="22"/>
-                <w:szCs w:val="22"/>
-              </w:rPr>
-            </w:pPr>
-            <w:r>
-              <w:rPr>
-                <w:rFonts w:ascii="Calibri" w:eastAsia="Times New Roman" w:hAnsi="Calibri" w:cs="Times New Roman"/>
-                <w:color w:val="000000"/>
-                <w:sz w:val="22"/>
-                <w:szCs w:val="22"/>
-              </w:rPr>
-              <w:t>Severe</w:t>
             </w:r>
           </w:p>
         </w:tc>
@@ -3781,7 +3639,7 @@
                 <w:sz w:val="22"/>
                 <w:szCs w:val="22"/>
               </w:rPr>
-              <w:t>Bihar</w:t>
+              <w:t>Arunachal Pradesh</w:t>
             </w:r>
           </w:p>
         </w:tc>
@@ -3815,41 +3673,7 @@
                 <w:sz w:val="22"/>
                 <w:szCs w:val="22"/>
               </w:rPr>
-              <w:t>Moderately Severe</w:t>
-            </w:r>
-          </w:p>
-        </w:tc>
-        <w:tc>
-          <w:tcPr>
-            <w:tcW w:w="1885" w:type="dxa"/>
-            <w:tcBorders>
-              <w:top w:val="nil"/>
-              <w:left w:val="nil"/>
-              <w:bottom w:val="nil"/>
-              <w:right w:val="nil"/>
-            </w:tcBorders>
-            <w:shd w:val="clear" w:color="auto" w:fill="auto"/>
-            <w:noWrap/>
-            <w:vAlign w:val="bottom"/>
-            <w:hideMark/>
-          </w:tcPr>
-          <w:p>
-            <w:pPr>
-              <w:rPr>
-                <w:rFonts w:ascii="Calibri" w:eastAsia="Times New Roman" w:hAnsi="Calibri" w:cs="Times New Roman"/>
-                <w:color w:val="000000"/>
-                <w:sz w:val="22"/>
-                <w:szCs w:val="22"/>
-              </w:rPr>
-            </w:pPr>
-            <w:r>
-              <w:rPr>
-                <w:rFonts w:ascii="Calibri" w:eastAsia="Times New Roman" w:hAnsi="Calibri" w:cs="Times New Roman"/>
-                <w:color w:val="000000"/>
-                <w:sz w:val="22"/>
-                <w:szCs w:val="22"/>
-              </w:rPr>
-              <w:t>Moderately Low</w:t>
+              <w:t>Moderate</w:t>
             </w:r>
           </w:p>
         </w:tc>
@@ -3884,6 +3708,40 @@
                 <w:szCs w:val="22"/>
               </w:rPr>
               <w:t>Low</w:t>
+            </w:r>
+          </w:p>
+        </w:tc>
+        <w:tc>
+          <w:tcPr>
+            <w:tcW w:w="1885" w:type="dxa"/>
+            <w:tcBorders>
+              <w:top w:val="nil"/>
+              <w:left w:val="nil"/>
+              <w:bottom w:val="nil"/>
+              <w:right w:val="nil"/>
+            </w:tcBorders>
+            <w:shd w:val="clear" w:color="auto" w:fill="auto"/>
+            <w:noWrap/>
+            <w:vAlign w:val="bottom"/>
+            <w:hideMark/>
+          </w:tcPr>
+          <w:p>
+            <w:pPr>
+              <w:rPr>
+                <w:rFonts w:ascii="Calibri" w:eastAsia="Times New Roman" w:hAnsi="Calibri" w:cs="Times New Roman"/>
+                <w:color w:val="000000"/>
+                <w:sz w:val="22"/>
+                <w:szCs w:val="22"/>
+              </w:rPr>
+            </w:pPr>
+            <w:r>
+              <w:rPr>
+                <w:rFonts w:ascii="Calibri" w:eastAsia="Times New Roman" w:hAnsi="Calibri" w:cs="Times New Roman"/>
+                <w:color w:val="000000"/>
+                <w:sz w:val="22"/>
+                <w:szCs w:val="22"/>
+              </w:rPr>
+              <w:t>Severe</w:t>
             </w:r>
           </w:p>
         </w:tc>
@@ -3922,7 +3780,7 @@
                 <w:sz w:val="22"/>
                 <w:szCs w:val="22"/>
               </w:rPr>
-              <w:t>Chandigarh</w:t>
+              <w:t>Bihar</w:t>
             </w:r>
           </w:p>
         </w:tc>
@@ -3990,7 +3848,7 @@
                 <w:sz w:val="22"/>
                 <w:szCs w:val="22"/>
               </w:rPr>
-              <w:t>Low</w:t>
+              <w:t>Moderately Low</w:t>
             </w:r>
           </w:p>
         </w:tc>
@@ -4063,7 +3921,7 @@
                 <w:sz w:val="22"/>
                 <w:szCs w:val="22"/>
               </w:rPr>
-              <w:t>Chhattisgarh</w:t>
+              <w:t>Chandigarh</w:t>
             </w:r>
           </w:p>
         </w:tc>
@@ -4131,7 +3989,7 @@
                 <w:sz w:val="22"/>
                 <w:szCs w:val="22"/>
               </w:rPr>
-              <w:t>Moderately Low</w:t>
+              <w:t>Low</w:t>
             </w:r>
           </w:p>
         </w:tc>
@@ -4204,7 +4062,7 @@
                 <w:sz w:val="22"/>
                 <w:szCs w:val="22"/>
               </w:rPr>
-              <w:t>Dadra and Nagar Haveli</w:t>
+              <w:t>Chhattisgarh</w:t>
             </w:r>
           </w:p>
         </w:tc>
@@ -4238,75 +4096,75 @@
                 <w:sz w:val="22"/>
                 <w:szCs w:val="22"/>
               </w:rPr>
-              <w:t>NA</w:t>
-            </w:r>
-          </w:p>
-        </w:tc>
-        <w:tc>
-          <w:tcPr>
-            <w:tcW w:w="1885" w:type="dxa"/>
-            <w:tcBorders>
-              <w:top w:val="nil"/>
-              <w:left w:val="nil"/>
-              <w:bottom w:val="nil"/>
-              <w:right w:val="nil"/>
-            </w:tcBorders>
-            <w:shd w:val="clear" w:color="auto" w:fill="auto"/>
-            <w:noWrap/>
-            <w:vAlign w:val="bottom"/>
-            <w:hideMark/>
-          </w:tcPr>
-          <w:p>
-            <w:pPr>
-              <w:rPr>
-                <w:rFonts w:ascii="Calibri" w:eastAsia="Times New Roman" w:hAnsi="Calibri" w:cs="Times New Roman"/>
-                <w:color w:val="000000"/>
-                <w:sz w:val="22"/>
-                <w:szCs w:val="22"/>
-              </w:rPr>
-            </w:pPr>
-            <w:r>
-              <w:rPr>
-                <w:rFonts w:ascii="Calibri" w:eastAsia="Times New Roman" w:hAnsi="Calibri" w:cs="Times New Roman"/>
-                <w:color w:val="000000"/>
-                <w:sz w:val="22"/>
-                <w:szCs w:val="22"/>
-              </w:rPr>
-              <w:t>NA</w:t>
-            </w:r>
-          </w:p>
-        </w:tc>
-        <w:tc>
-          <w:tcPr>
-            <w:tcW w:w="1885" w:type="dxa"/>
-            <w:tcBorders>
-              <w:top w:val="nil"/>
-              <w:left w:val="nil"/>
-              <w:bottom w:val="nil"/>
-              <w:right w:val="nil"/>
-            </w:tcBorders>
-            <w:shd w:val="clear" w:color="auto" w:fill="auto"/>
-            <w:noWrap/>
-            <w:vAlign w:val="bottom"/>
-            <w:hideMark/>
-          </w:tcPr>
-          <w:p>
-            <w:pPr>
-              <w:rPr>
-                <w:rFonts w:ascii="Calibri" w:eastAsia="Times New Roman" w:hAnsi="Calibri" w:cs="Times New Roman"/>
-                <w:color w:val="000000"/>
-                <w:sz w:val="22"/>
-                <w:szCs w:val="22"/>
-              </w:rPr>
-            </w:pPr>
-            <w:r>
-              <w:rPr>
-                <w:rFonts w:ascii="Calibri" w:eastAsia="Times New Roman" w:hAnsi="Calibri" w:cs="Times New Roman"/>
-                <w:color w:val="000000"/>
-                <w:sz w:val="22"/>
-                <w:szCs w:val="22"/>
-              </w:rPr>
-              <w:t>NA</w:t>
+              <w:t>Moderately Severe</w:t>
+            </w:r>
+          </w:p>
+        </w:tc>
+        <w:tc>
+          <w:tcPr>
+            <w:tcW w:w="1885" w:type="dxa"/>
+            <w:tcBorders>
+              <w:top w:val="nil"/>
+              <w:left w:val="nil"/>
+              <w:bottom w:val="nil"/>
+              <w:right w:val="nil"/>
+            </w:tcBorders>
+            <w:shd w:val="clear" w:color="auto" w:fill="auto"/>
+            <w:noWrap/>
+            <w:vAlign w:val="bottom"/>
+            <w:hideMark/>
+          </w:tcPr>
+          <w:p>
+            <w:pPr>
+              <w:rPr>
+                <w:rFonts w:ascii="Calibri" w:eastAsia="Times New Roman" w:hAnsi="Calibri" w:cs="Times New Roman"/>
+                <w:color w:val="000000"/>
+                <w:sz w:val="22"/>
+                <w:szCs w:val="22"/>
+              </w:rPr>
+            </w:pPr>
+            <w:r>
+              <w:rPr>
+                <w:rFonts w:ascii="Calibri" w:eastAsia="Times New Roman" w:hAnsi="Calibri" w:cs="Times New Roman"/>
+                <w:color w:val="000000"/>
+                <w:sz w:val="22"/>
+                <w:szCs w:val="22"/>
+              </w:rPr>
+              <w:t>Moderately Low</w:t>
+            </w:r>
+          </w:p>
+        </w:tc>
+        <w:tc>
+          <w:tcPr>
+            <w:tcW w:w="1885" w:type="dxa"/>
+            <w:tcBorders>
+              <w:top w:val="nil"/>
+              <w:left w:val="nil"/>
+              <w:bottom w:val="nil"/>
+              <w:right w:val="nil"/>
+            </w:tcBorders>
+            <w:shd w:val="clear" w:color="auto" w:fill="auto"/>
+            <w:noWrap/>
+            <w:vAlign w:val="bottom"/>
+            <w:hideMark/>
+          </w:tcPr>
+          <w:p>
+            <w:pPr>
+              <w:rPr>
+                <w:rFonts w:ascii="Calibri" w:eastAsia="Times New Roman" w:hAnsi="Calibri" w:cs="Times New Roman"/>
+                <w:color w:val="000000"/>
+                <w:sz w:val="22"/>
+                <w:szCs w:val="22"/>
+              </w:rPr>
+            </w:pPr>
+            <w:r>
+              <w:rPr>
+                <w:rFonts w:ascii="Calibri" w:eastAsia="Times New Roman" w:hAnsi="Calibri" w:cs="Times New Roman"/>
+                <w:color w:val="000000"/>
+                <w:sz w:val="22"/>
+                <w:szCs w:val="22"/>
+              </w:rPr>
+              <w:t>Low</w:t>
             </w:r>
           </w:p>
         </w:tc>
@@ -4345,7 +4203,7 @@
                 <w:sz w:val="22"/>
                 <w:szCs w:val="22"/>
               </w:rPr>
-              <w:t>Daman and Diu</w:t>
+              <w:t>Dadra and Nagar Haveli</w:t>
             </w:r>
           </w:p>
         </w:tc>
@@ -4379,75 +4237,75 @@
                 <w:sz w:val="22"/>
                 <w:szCs w:val="22"/>
               </w:rPr>
-              <w:t>Moderate</w:t>
-            </w:r>
-          </w:p>
-        </w:tc>
-        <w:tc>
-          <w:tcPr>
-            <w:tcW w:w="1885" w:type="dxa"/>
-            <w:tcBorders>
-              <w:top w:val="nil"/>
-              <w:left w:val="nil"/>
-              <w:bottom w:val="nil"/>
-              <w:right w:val="nil"/>
-            </w:tcBorders>
-            <w:shd w:val="clear" w:color="auto" w:fill="auto"/>
-            <w:noWrap/>
-            <w:vAlign w:val="bottom"/>
-            <w:hideMark/>
-          </w:tcPr>
-          <w:p>
-            <w:pPr>
-              <w:rPr>
-                <w:rFonts w:ascii="Calibri" w:eastAsia="Times New Roman" w:hAnsi="Calibri" w:cs="Times New Roman"/>
-                <w:color w:val="000000"/>
-                <w:sz w:val="22"/>
-                <w:szCs w:val="22"/>
-              </w:rPr>
-            </w:pPr>
-            <w:r>
-              <w:rPr>
-                <w:rFonts w:ascii="Calibri" w:eastAsia="Times New Roman" w:hAnsi="Calibri" w:cs="Times New Roman"/>
-                <w:color w:val="000000"/>
-                <w:sz w:val="22"/>
-                <w:szCs w:val="22"/>
-              </w:rPr>
-              <w:t>Low</w:t>
-            </w:r>
-          </w:p>
-        </w:tc>
-        <w:tc>
-          <w:tcPr>
-            <w:tcW w:w="1885" w:type="dxa"/>
-            <w:tcBorders>
-              <w:top w:val="nil"/>
-              <w:left w:val="nil"/>
-              <w:bottom w:val="nil"/>
-              <w:right w:val="nil"/>
-            </w:tcBorders>
-            <w:shd w:val="clear" w:color="auto" w:fill="auto"/>
-            <w:noWrap/>
-            <w:vAlign w:val="bottom"/>
-            <w:hideMark/>
-          </w:tcPr>
-          <w:p>
-            <w:pPr>
-              <w:rPr>
-                <w:rFonts w:ascii="Calibri" w:eastAsia="Times New Roman" w:hAnsi="Calibri" w:cs="Times New Roman"/>
-                <w:color w:val="000000"/>
-                <w:sz w:val="22"/>
-                <w:szCs w:val="22"/>
-              </w:rPr>
-            </w:pPr>
-            <w:r>
-              <w:rPr>
-                <w:rFonts w:ascii="Calibri" w:eastAsia="Times New Roman" w:hAnsi="Calibri" w:cs="Times New Roman"/>
-                <w:color w:val="000000"/>
-                <w:sz w:val="22"/>
-                <w:szCs w:val="22"/>
-              </w:rPr>
-              <w:t>Low</w:t>
+              <w:t>NA</w:t>
+            </w:r>
+          </w:p>
+        </w:tc>
+        <w:tc>
+          <w:tcPr>
+            <w:tcW w:w="1885" w:type="dxa"/>
+            <w:tcBorders>
+              <w:top w:val="nil"/>
+              <w:left w:val="nil"/>
+              <w:bottom w:val="nil"/>
+              <w:right w:val="nil"/>
+            </w:tcBorders>
+            <w:shd w:val="clear" w:color="auto" w:fill="auto"/>
+            <w:noWrap/>
+            <w:vAlign w:val="bottom"/>
+            <w:hideMark/>
+          </w:tcPr>
+          <w:p>
+            <w:pPr>
+              <w:rPr>
+                <w:rFonts w:ascii="Calibri" w:eastAsia="Times New Roman" w:hAnsi="Calibri" w:cs="Times New Roman"/>
+                <w:color w:val="000000"/>
+                <w:sz w:val="22"/>
+                <w:szCs w:val="22"/>
+              </w:rPr>
+            </w:pPr>
+            <w:r>
+              <w:rPr>
+                <w:rFonts w:ascii="Calibri" w:eastAsia="Times New Roman" w:hAnsi="Calibri" w:cs="Times New Roman"/>
+                <w:color w:val="000000"/>
+                <w:sz w:val="22"/>
+                <w:szCs w:val="22"/>
+              </w:rPr>
+              <w:t>NA</w:t>
+            </w:r>
+          </w:p>
+        </w:tc>
+        <w:tc>
+          <w:tcPr>
+            <w:tcW w:w="1885" w:type="dxa"/>
+            <w:tcBorders>
+              <w:top w:val="nil"/>
+              <w:left w:val="nil"/>
+              <w:bottom w:val="nil"/>
+              <w:right w:val="nil"/>
+            </w:tcBorders>
+            <w:shd w:val="clear" w:color="auto" w:fill="auto"/>
+            <w:noWrap/>
+            <w:vAlign w:val="bottom"/>
+            <w:hideMark/>
+          </w:tcPr>
+          <w:p>
+            <w:pPr>
+              <w:rPr>
+                <w:rFonts w:ascii="Calibri" w:eastAsia="Times New Roman" w:hAnsi="Calibri" w:cs="Times New Roman"/>
+                <w:color w:val="000000"/>
+                <w:sz w:val="22"/>
+                <w:szCs w:val="22"/>
+              </w:rPr>
+            </w:pPr>
+            <w:r>
+              <w:rPr>
+                <w:rFonts w:ascii="Calibri" w:eastAsia="Times New Roman" w:hAnsi="Calibri" w:cs="Times New Roman"/>
+                <w:color w:val="000000"/>
+                <w:sz w:val="22"/>
+                <w:szCs w:val="22"/>
+              </w:rPr>
+              <w:t>NA</w:t>
             </w:r>
           </w:p>
         </w:tc>
@@ -4486,7 +4344,7 @@
                 <w:sz w:val="22"/>
                 <w:szCs w:val="22"/>
               </w:rPr>
-              <w:t>Jharkhand</w:t>
+              <w:t>Daman and Diu</w:t>
             </w:r>
           </w:p>
         </w:tc>
@@ -4520,41 +4378,41 @@
                 <w:sz w:val="22"/>
                 <w:szCs w:val="22"/>
               </w:rPr>
-              <w:t>Severe</w:t>
-            </w:r>
-          </w:p>
-        </w:tc>
-        <w:tc>
-          <w:tcPr>
-            <w:tcW w:w="1885" w:type="dxa"/>
-            <w:tcBorders>
-              <w:top w:val="nil"/>
-              <w:left w:val="nil"/>
-              <w:bottom w:val="nil"/>
-              <w:right w:val="nil"/>
-            </w:tcBorders>
-            <w:shd w:val="clear" w:color="auto" w:fill="auto"/>
-            <w:noWrap/>
-            <w:vAlign w:val="bottom"/>
-            <w:hideMark/>
-          </w:tcPr>
-          <w:p>
-            <w:pPr>
-              <w:rPr>
-                <w:rFonts w:ascii="Calibri" w:eastAsia="Times New Roman" w:hAnsi="Calibri" w:cs="Times New Roman"/>
-                <w:color w:val="000000"/>
-                <w:sz w:val="22"/>
-                <w:szCs w:val="22"/>
-              </w:rPr>
-            </w:pPr>
-            <w:r>
-              <w:rPr>
-                <w:rFonts w:ascii="Calibri" w:eastAsia="Times New Roman" w:hAnsi="Calibri" w:cs="Times New Roman"/>
-                <w:color w:val="000000"/>
-                <w:sz w:val="22"/>
-                <w:szCs w:val="22"/>
-              </w:rPr>
-              <w:t>Moderately Low</w:t>
+              <w:t>Moderate</w:t>
+            </w:r>
+          </w:p>
+        </w:tc>
+        <w:tc>
+          <w:tcPr>
+            <w:tcW w:w="1885" w:type="dxa"/>
+            <w:tcBorders>
+              <w:top w:val="nil"/>
+              <w:left w:val="nil"/>
+              <w:bottom w:val="nil"/>
+              <w:right w:val="nil"/>
+            </w:tcBorders>
+            <w:shd w:val="clear" w:color="auto" w:fill="auto"/>
+            <w:noWrap/>
+            <w:vAlign w:val="bottom"/>
+            <w:hideMark/>
+          </w:tcPr>
+          <w:p>
+            <w:pPr>
+              <w:rPr>
+                <w:rFonts w:ascii="Calibri" w:eastAsia="Times New Roman" w:hAnsi="Calibri" w:cs="Times New Roman"/>
+                <w:color w:val="000000"/>
+                <w:sz w:val="22"/>
+                <w:szCs w:val="22"/>
+              </w:rPr>
+            </w:pPr>
+            <w:r>
+              <w:rPr>
+                <w:rFonts w:ascii="Calibri" w:eastAsia="Times New Roman" w:hAnsi="Calibri" w:cs="Times New Roman"/>
+                <w:color w:val="000000"/>
+                <w:sz w:val="22"/>
+                <w:szCs w:val="22"/>
+              </w:rPr>
+              <w:t>Low</w:t>
             </w:r>
           </w:p>
         </w:tc>
@@ -4627,7 +4485,7 @@
                 <w:sz w:val="22"/>
                 <w:szCs w:val="22"/>
               </w:rPr>
-              <w:t>Madhya Pradesh</w:t>
+              <w:t>Jharkhand</w:t>
             </w:r>
           </w:p>
         </w:tc>
@@ -4661,41 +4519,41 @@
                 <w:sz w:val="22"/>
                 <w:szCs w:val="22"/>
               </w:rPr>
-              <w:t>Moderately Severe</w:t>
-            </w:r>
-          </w:p>
-        </w:tc>
-        <w:tc>
-          <w:tcPr>
-            <w:tcW w:w="1885" w:type="dxa"/>
-            <w:tcBorders>
-              <w:top w:val="nil"/>
-              <w:left w:val="nil"/>
-              <w:bottom w:val="nil"/>
-              <w:right w:val="nil"/>
-            </w:tcBorders>
-            <w:shd w:val="clear" w:color="auto" w:fill="auto"/>
-            <w:noWrap/>
-            <w:vAlign w:val="bottom"/>
-            <w:hideMark/>
-          </w:tcPr>
-          <w:p>
-            <w:pPr>
-              <w:rPr>
-                <w:rFonts w:ascii="Calibri" w:eastAsia="Times New Roman" w:hAnsi="Calibri" w:cs="Times New Roman"/>
-                <w:color w:val="000000"/>
-                <w:sz w:val="22"/>
-                <w:szCs w:val="22"/>
-              </w:rPr>
-            </w:pPr>
-            <w:r>
-              <w:rPr>
-                <w:rFonts w:ascii="Calibri" w:eastAsia="Times New Roman" w:hAnsi="Calibri" w:cs="Times New Roman"/>
-                <w:color w:val="000000"/>
-                <w:sz w:val="22"/>
-                <w:szCs w:val="22"/>
-              </w:rPr>
-              <w:t>Low</w:t>
+              <w:t>Severe</w:t>
+            </w:r>
+          </w:p>
+        </w:tc>
+        <w:tc>
+          <w:tcPr>
+            <w:tcW w:w="1885" w:type="dxa"/>
+            <w:tcBorders>
+              <w:top w:val="nil"/>
+              <w:left w:val="nil"/>
+              <w:bottom w:val="nil"/>
+              <w:right w:val="nil"/>
+            </w:tcBorders>
+            <w:shd w:val="clear" w:color="auto" w:fill="auto"/>
+            <w:noWrap/>
+            <w:vAlign w:val="bottom"/>
+            <w:hideMark/>
+          </w:tcPr>
+          <w:p>
+            <w:pPr>
+              <w:rPr>
+                <w:rFonts w:ascii="Calibri" w:eastAsia="Times New Roman" w:hAnsi="Calibri" w:cs="Times New Roman"/>
+                <w:color w:val="000000"/>
+                <w:sz w:val="22"/>
+                <w:szCs w:val="22"/>
+              </w:rPr>
+            </w:pPr>
+            <w:r>
+              <w:rPr>
+                <w:rFonts w:ascii="Calibri" w:eastAsia="Times New Roman" w:hAnsi="Calibri" w:cs="Times New Roman"/>
+                <w:color w:val="000000"/>
+                <w:sz w:val="22"/>
+                <w:szCs w:val="22"/>
+              </w:rPr>
+              <w:t>Moderately Low</w:t>
             </w:r>
           </w:p>
         </w:tc>
@@ -4768,7 +4626,7 @@
                 <w:sz w:val="22"/>
                 <w:szCs w:val="22"/>
               </w:rPr>
-              <w:t>Puducherry</w:t>
+              <w:t>Madhya Pradesh</w:t>
             </w:r>
           </w:p>
         </w:tc>
@@ -4802,41 +4660,41 @@
                 <w:sz w:val="22"/>
                 <w:szCs w:val="22"/>
               </w:rPr>
-              <w:t>Severe</w:t>
-            </w:r>
-          </w:p>
-        </w:tc>
-        <w:tc>
-          <w:tcPr>
-            <w:tcW w:w="1885" w:type="dxa"/>
-            <w:tcBorders>
-              <w:top w:val="nil"/>
-              <w:left w:val="nil"/>
-              <w:bottom w:val="nil"/>
-              <w:right w:val="nil"/>
-            </w:tcBorders>
-            <w:shd w:val="clear" w:color="auto" w:fill="auto"/>
-            <w:noWrap/>
-            <w:vAlign w:val="bottom"/>
-            <w:hideMark/>
-          </w:tcPr>
-          <w:p>
-            <w:pPr>
-              <w:rPr>
-                <w:rFonts w:ascii="Calibri" w:eastAsia="Times New Roman" w:hAnsi="Calibri" w:cs="Times New Roman"/>
-                <w:color w:val="000000"/>
-                <w:sz w:val="22"/>
-                <w:szCs w:val="22"/>
-              </w:rPr>
-            </w:pPr>
-            <w:r>
-              <w:rPr>
-                <w:rFonts w:ascii="Calibri" w:eastAsia="Times New Roman" w:hAnsi="Calibri" w:cs="Times New Roman"/>
-                <w:color w:val="000000"/>
-                <w:sz w:val="22"/>
-                <w:szCs w:val="22"/>
-              </w:rPr>
-              <w:t>NA</w:t>
+              <w:t>Moderately Severe</w:t>
+            </w:r>
+          </w:p>
+        </w:tc>
+        <w:tc>
+          <w:tcPr>
+            <w:tcW w:w="1885" w:type="dxa"/>
+            <w:tcBorders>
+              <w:top w:val="nil"/>
+              <w:left w:val="nil"/>
+              <w:bottom w:val="nil"/>
+              <w:right w:val="nil"/>
+            </w:tcBorders>
+            <w:shd w:val="clear" w:color="auto" w:fill="auto"/>
+            <w:noWrap/>
+            <w:vAlign w:val="bottom"/>
+            <w:hideMark/>
+          </w:tcPr>
+          <w:p>
+            <w:pPr>
+              <w:rPr>
+                <w:rFonts w:ascii="Calibri" w:eastAsia="Times New Roman" w:hAnsi="Calibri" w:cs="Times New Roman"/>
+                <w:color w:val="000000"/>
+                <w:sz w:val="22"/>
+                <w:szCs w:val="22"/>
+              </w:rPr>
+            </w:pPr>
+            <w:r>
+              <w:rPr>
+                <w:rFonts w:ascii="Calibri" w:eastAsia="Times New Roman" w:hAnsi="Calibri" w:cs="Times New Roman"/>
+                <w:color w:val="000000"/>
+                <w:sz w:val="22"/>
+                <w:szCs w:val="22"/>
+              </w:rPr>
+              <w:t>Low</w:t>
             </w:r>
           </w:p>
         </w:tc>
@@ -4909,7 +4767,7 @@
                 <w:sz w:val="22"/>
                 <w:szCs w:val="22"/>
               </w:rPr>
-              <w:t>Uttar Pradesh</w:t>
+              <w:t>Puducherry</w:t>
             </w:r>
           </w:p>
         </w:tc>
@@ -4943,41 +4801,41 @@
                 <w:sz w:val="22"/>
                 <w:szCs w:val="22"/>
               </w:rPr>
-              <w:t>Moderately Severe</w:t>
-            </w:r>
-          </w:p>
-        </w:tc>
-        <w:tc>
-          <w:tcPr>
-            <w:tcW w:w="1885" w:type="dxa"/>
-            <w:tcBorders>
-              <w:top w:val="nil"/>
-              <w:left w:val="nil"/>
-              <w:bottom w:val="nil"/>
-              <w:right w:val="nil"/>
-            </w:tcBorders>
-            <w:shd w:val="clear" w:color="auto" w:fill="auto"/>
-            <w:noWrap/>
-            <w:vAlign w:val="bottom"/>
-            <w:hideMark/>
-          </w:tcPr>
-          <w:p>
-            <w:pPr>
-              <w:rPr>
-                <w:rFonts w:ascii="Calibri" w:eastAsia="Times New Roman" w:hAnsi="Calibri" w:cs="Times New Roman"/>
-                <w:color w:val="000000"/>
-                <w:sz w:val="22"/>
-                <w:szCs w:val="22"/>
-              </w:rPr>
-            </w:pPr>
-            <w:r>
-              <w:rPr>
-                <w:rFonts w:ascii="Calibri" w:eastAsia="Times New Roman" w:hAnsi="Calibri" w:cs="Times New Roman"/>
-                <w:color w:val="000000"/>
-                <w:sz w:val="22"/>
-                <w:szCs w:val="22"/>
-              </w:rPr>
-              <w:t>Low</w:t>
+              <w:t>Severe</w:t>
+            </w:r>
+          </w:p>
+        </w:tc>
+        <w:tc>
+          <w:tcPr>
+            <w:tcW w:w="1885" w:type="dxa"/>
+            <w:tcBorders>
+              <w:top w:val="nil"/>
+              <w:left w:val="nil"/>
+              <w:bottom w:val="nil"/>
+              <w:right w:val="nil"/>
+            </w:tcBorders>
+            <w:shd w:val="clear" w:color="auto" w:fill="auto"/>
+            <w:noWrap/>
+            <w:vAlign w:val="bottom"/>
+            <w:hideMark/>
+          </w:tcPr>
+          <w:p>
+            <w:pPr>
+              <w:rPr>
+                <w:rFonts w:ascii="Calibri" w:eastAsia="Times New Roman" w:hAnsi="Calibri" w:cs="Times New Roman"/>
+                <w:color w:val="000000"/>
+                <w:sz w:val="22"/>
+                <w:szCs w:val="22"/>
+              </w:rPr>
+            </w:pPr>
+            <w:r>
+              <w:rPr>
+                <w:rFonts w:ascii="Calibri" w:eastAsia="Times New Roman" w:hAnsi="Calibri" w:cs="Times New Roman"/>
+                <w:color w:val="000000"/>
+                <w:sz w:val="22"/>
+                <w:szCs w:val="22"/>
+              </w:rPr>
+              <w:t>NA</w:t>
             </w:r>
           </w:p>
         </w:tc>
@@ -5026,7 +4884,144 @@
             <w:tcBorders>
               <w:top w:val="nil"/>
               <w:left w:val="nil"/>
-              <w:bottom w:val="nil"/>
+              <w:right w:val="nil"/>
+            </w:tcBorders>
+            <w:shd w:val="clear" w:color="auto" w:fill="auto"/>
+            <w:noWrap/>
+            <w:vAlign w:val="bottom"/>
+            <w:hideMark/>
+          </w:tcPr>
+          <w:p>
+            <w:pPr>
+              <w:rPr>
+                <w:rFonts w:ascii="Calibri" w:eastAsia="Times New Roman" w:hAnsi="Calibri" w:cs="Times New Roman"/>
+                <w:color w:val="000000"/>
+                <w:sz w:val="22"/>
+                <w:szCs w:val="22"/>
+              </w:rPr>
+            </w:pPr>
+            <w:r>
+              <w:rPr>
+                <w:rFonts w:ascii="Calibri" w:eastAsia="Times New Roman" w:hAnsi="Calibri" w:cs="Times New Roman"/>
+                <w:color w:val="000000"/>
+                <w:sz w:val="22"/>
+                <w:szCs w:val="22"/>
+              </w:rPr>
+              <w:t>Uttar Pradesh</w:t>
+            </w:r>
+          </w:p>
+        </w:tc>
+        <w:tc>
+          <w:tcPr>
+            <w:tcW w:w="2074" w:type="dxa"/>
+            <w:tcBorders>
+              <w:top w:val="nil"/>
+              <w:left w:val="nil"/>
+              <w:right w:val="nil"/>
+            </w:tcBorders>
+            <w:shd w:val="clear" w:color="auto" w:fill="auto"/>
+            <w:noWrap/>
+            <w:vAlign w:val="bottom"/>
+            <w:hideMark/>
+          </w:tcPr>
+          <w:p>
+            <w:pPr>
+              <w:rPr>
+                <w:rFonts w:ascii="Calibri" w:eastAsia="Times New Roman" w:hAnsi="Calibri" w:cs="Times New Roman"/>
+                <w:color w:val="000000"/>
+                <w:sz w:val="22"/>
+                <w:szCs w:val="22"/>
+              </w:rPr>
+            </w:pPr>
+            <w:r>
+              <w:rPr>
+                <w:rFonts w:ascii="Calibri" w:eastAsia="Times New Roman" w:hAnsi="Calibri" w:cs="Times New Roman"/>
+                <w:color w:val="000000"/>
+                <w:sz w:val="22"/>
+                <w:szCs w:val="22"/>
+              </w:rPr>
+              <w:t>Moderately Severe</w:t>
+            </w:r>
+          </w:p>
+        </w:tc>
+        <w:tc>
+          <w:tcPr>
+            <w:tcW w:w="1885" w:type="dxa"/>
+            <w:tcBorders>
+              <w:top w:val="nil"/>
+              <w:left w:val="nil"/>
+              <w:right w:val="nil"/>
+            </w:tcBorders>
+            <w:shd w:val="clear" w:color="auto" w:fill="auto"/>
+            <w:noWrap/>
+            <w:vAlign w:val="bottom"/>
+            <w:hideMark/>
+          </w:tcPr>
+          <w:p>
+            <w:pPr>
+              <w:rPr>
+                <w:rFonts w:ascii="Calibri" w:eastAsia="Times New Roman" w:hAnsi="Calibri" w:cs="Times New Roman"/>
+                <w:color w:val="000000"/>
+                <w:sz w:val="22"/>
+                <w:szCs w:val="22"/>
+              </w:rPr>
+            </w:pPr>
+            <w:r>
+              <w:rPr>
+                <w:rFonts w:ascii="Calibri" w:eastAsia="Times New Roman" w:hAnsi="Calibri" w:cs="Times New Roman"/>
+                <w:color w:val="000000"/>
+                <w:sz w:val="22"/>
+                <w:szCs w:val="22"/>
+              </w:rPr>
+              <w:t>Low</w:t>
+            </w:r>
+          </w:p>
+        </w:tc>
+        <w:tc>
+          <w:tcPr>
+            <w:tcW w:w="1885" w:type="dxa"/>
+            <w:tcBorders>
+              <w:top w:val="nil"/>
+              <w:left w:val="nil"/>
+              <w:right w:val="nil"/>
+            </w:tcBorders>
+            <w:shd w:val="clear" w:color="auto" w:fill="auto"/>
+            <w:noWrap/>
+            <w:vAlign w:val="bottom"/>
+            <w:hideMark/>
+          </w:tcPr>
+          <w:p>
+            <w:pPr>
+              <w:rPr>
+                <w:rFonts w:ascii="Calibri" w:eastAsia="Times New Roman" w:hAnsi="Calibri" w:cs="Times New Roman"/>
+                <w:color w:val="000000"/>
+                <w:sz w:val="22"/>
+                <w:szCs w:val="22"/>
+              </w:rPr>
+            </w:pPr>
+            <w:r>
+              <w:rPr>
+                <w:rFonts w:ascii="Calibri" w:eastAsia="Times New Roman" w:hAnsi="Calibri" w:cs="Times New Roman"/>
+                <w:color w:val="000000"/>
+                <w:sz w:val="22"/>
+                <w:szCs w:val="22"/>
+              </w:rPr>
+              <w:t>Low</w:t>
+            </w:r>
+          </w:p>
+        </w:tc>
+      </w:tr>
+      <w:tr>
+        <w:trPr>
+          <w:trHeight w:val="300"/>
+        </w:trPr>
+        <w:tc>
+          <w:tcPr>
+            <w:tcW w:w="2332" w:type="dxa"/>
+            <w:tcBorders>
+              <w:top w:val="nil"/>
+              <w:left w:val="nil"/>
+              <w:bottom w:val="single" w:sz="4" w:space="0" w:color="auto"/>
               <w:right w:val="nil"/>
             </w:tcBorders>
             <w:shd w:val="clear" w:color="auto" w:fill="auto"/>
@@ -5060,7 +5055,7 @@
             <w:tcBorders>
               <w:top w:val="nil"/>
               <w:left w:val="nil"/>
-              <w:bottom w:val="nil"/>
+              <w:bottom w:val="single" w:sz="4" w:space="0" w:color="auto"/>
               <w:right w:val="nil"/>
             </w:tcBorders>
             <w:shd w:val="clear" w:color="auto" w:fill="auto"/>
@@ -5094,7 +5089,7 @@
             <w:tcBorders>
               <w:top w:val="nil"/>
               <w:left w:val="nil"/>
-              <w:bottom w:val="nil"/>
+              <w:bottom w:val="single" w:sz="4" w:space="0" w:color="auto"/>
               <w:right w:val="nil"/>
             </w:tcBorders>
             <w:shd w:val="clear" w:color="auto" w:fill="auto"/>
@@ -5128,7 +5123,7 @@
             <w:tcBorders>
               <w:top w:val="nil"/>
               <w:left w:val="nil"/>
-              <w:bottom w:val="nil"/>
+              <w:bottom w:val="single" w:sz="4" w:space="0" w:color="auto"/>
               <w:right w:val="nil"/>
             </w:tcBorders>
             <w:shd w:val="clear" w:color="auto" w:fill="auto"/>

</xml_diff>